<commit_message>
Add Lab 4 test cases and test report
</commit_message>
<xml_diff>
--- a/Lab4_TestScript.docx
+++ b/Lab4_TestScript.docx
@@ -782,29 +782,7 @@
           <w:cs/>
           <w:lang w:bidi="th-TH"/>
         </w:rPr>
-        <w:t>ฟอร</w:t>
-      </w:r>
-      <w:proofErr w:type="spellStart"/>
-      <w:r>
-        <w:rPr>
-          <w:rFonts w:ascii="TH SarabunPSK" w:hAnsi="TH SarabunPSK" w:cs="TH SarabunPSK" w:hint="cs"/>
-          <w:sz w:val="32"/>
-          <w:szCs w:val="32"/>
-          <w:cs/>
-          <w:lang w:bidi="th-TH"/>
-        </w:rPr>
-        <w:t>์แมต</w:t>
-      </w:r>
-      <w:proofErr w:type="spellEnd"/>
-      <w:r>
-        <w:rPr>
-          <w:rFonts w:ascii="TH SarabunPSK" w:hAnsi="TH SarabunPSK" w:cs="TH SarabunPSK" w:hint="cs"/>
-          <w:sz w:val="32"/>
-          <w:szCs w:val="32"/>
-          <w:cs/>
-          <w:lang w:bidi="th-TH"/>
-        </w:rPr>
-        <w:t xml:space="preserve">ของเบอร์โทรศัพท์ที่อนุญาตให้กรอกคือ </w:t>
+        <w:t xml:space="preserve">ฟอร์แมตของเบอร์โทรศัพท์ที่อนุญาตให้กรอกคือ </w:t>
       </w:r>
       <w:r>
         <w:rPr>
@@ -1201,6 +1179,7 @@
           <w:rFonts w:ascii="TH SarabunPSK" w:hAnsi="TH SarabunPSK" w:cs="TH SarabunPSK"/>
           <w:sz w:val="32"/>
           <w:szCs w:val="32"/>
+          <w:lang w:bidi="th-TH"/>
         </w:rPr>
       </w:pPr>
       <w:r>
@@ -1261,7 +1240,8 @@
     <w:p>
       <w:pPr>
         <w:pStyle w:val="ListParagraph"/>
-        <w:ind w:left="360"/>
+        <w:spacing w:before="240" w:line="240" w:lineRule="auto"/>
+        <w:ind w:left="357"/>
         <w:rPr>
           <w:rFonts w:ascii="TH SarabunPSK" w:hAnsi="TH SarabunPSK" w:cs="TH SarabunPSK"/>
           <w:sz w:val="32"/>
@@ -1270,20 +1250,28 @@
       </w:pPr>
       <w:r>
         <w:rPr>
-          <w:rFonts w:ascii="TH SarabunPSK" w:hAnsi="TH SarabunPSK" w:cs="TH SarabunPSK" w:hint="cs"/>
-          <w:sz w:val="32"/>
-          <w:szCs w:val="32"/>
-        </w:rPr>
-        <w:t>______________________________________________________________________________________________________________________________________________________________</w:t>
+          <w:rFonts w:ascii="TH SarabunPSK" w:hAnsi="TH SarabunPSK" w:cs="TH SarabunPSK"/>
+          <w:sz w:val="32"/>
+          <w:szCs w:val="32"/>
+        </w:rPr>
+        <w:t>Processor</w:t>
       </w:r>
       <w:r>
         <w:rPr>
-          <w:rFonts w:ascii="TH SarabunPSK" w:hAnsi="TH SarabunPSK" w:cs="TH SarabunPSK" w:hint="cs"/>
-          <w:sz w:val="32"/>
-          <w:szCs w:val="32"/>
-        </w:rPr>
-        <w:lastRenderedPageBreak/>
-        <w:t>______________________________________________________________________________________________________________________________________________________________</w:t>
+          <w:rFonts w:ascii="TH SarabunPSK" w:hAnsi="TH SarabunPSK" w:cs="TH SarabunPSK"/>
+          <w:sz w:val="32"/>
+          <w:szCs w:val="32"/>
+        </w:rPr>
+        <w:tab/>
+      </w:r>
+      <w:r>
+        <w:rPr>
+          <w:rFonts w:ascii="TH SarabunPSK" w:hAnsi="TH SarabunPSK" w:cs="TH SarabunPSK"/>
+          <w:sz w:val="32"/>
+          <w:szCs w:val="32"/>
+        </w:rPr>
+        <w:tab/>
+        <w:t>AMD Ryzen 5 7235HS(3.20GHz)</w:t>
       </w:r>
     </w:p>
     <w:p>
@@ -1295,8 +1283,42 @@
           <w:rFonts w:ascii="TH SarabunPSK" w:hAnsi="TH SarabunPSK" w:cs="TH SarabunPSK"/>
           <w:sz w:val="32"/>
           <w:szCs w:val="32"/>
-        </w:rPr>
-      </w:pPr>
+          <w:lang w:bidi="th-TH"/>
+        </w:rPr>
+      </w:pPr>
+      <w:r>
+        <w:rPr>
+          <w:rFonts w:ascii="TH SarabunPSK" w:hAnsi="TH SarabunPSK" w:cs="TH SarabunPSK"/>
+          <w:sz w:val="32"/>
+          <w:szCs w:val="32"/>
+        </w:rPr>
+        <w:t>RAM</w:t>
+      </w:r>
+      <w:r>
+        <w:rPr>
+          <w:rFonts w:ascii="TH SarabunPSK" w:hAnsi="TH SarabunPSK" w:cs="TH SarabunPSK"/>
+          <w:sz w:val="32"/>
+          <w:szCs w:val="32"/>
+        </w:rPr>
+        <w:tab/>
+      </w:r>
+      <w:r>
+        <w:rPr>
+          <w:rFonts w:ascii="TH SarabunPSK" w:hAnsi="TH SarabunPSK" w:cs="TH SarabunPSK"/>
+          <w:sz w:val="32"/>
+          <w:szCs w:val="32"/>
+        </w:rPr>
+        <w:tab/>
+      </w:r>
+      <w:r>
+        <w:rPr>
+          <w:rFonts w:ascii="TH SarabunPSK" w:hAnsi="TH SarabunPSK" w:cs="TH SarabunPSK"/>
+          <w:sz w:val="32"/>
+          <w:szCs w:val="32"/>
+          <w:lang w:bidi="th-TH"/>
+        </w:rPr>
+        <w:t>24.0GB</w:t>
+      </w:r>
     </w:p>
     <w:p>
       <w:pPr>
@@ -1312,10 +1334,65 @@
       </w:pPr>
       <w:r>
         <w:rPr>
+          <w:rFonts w:ascii="TH SarabunPSK" w:hAnsi="TH SarabunPSK" w:cs="TH SarabunPSK"/>
+          <w:sz w:val="32"/>
+          <w:szCs w:val="32"/>
+          <w:lang w:bidi="th-TH"/>
+        </w:rPr>
+        <w:t>GPU</w:t>
+      </w:r>
+      <w:r>
+        <w:rPr>
+          <w:rFonts w:ascii="TH SarabunPSK" w:hAnsi="TH SarabunPSK" w:cs="TH SarabunPSK"/>
+          <w:sz w:val="32"/>
+          <w:szCs w:val="32"/>
+          <w:lang w:bidi="th-TH"/>
+        </w:rPr>
+        <w:tab/>
+      </w:r>
+      <w:r>
+        <w:rPr>
+          <w:rFonts w:ascii="TH SarabunPSK" w:hAnsi="TH SarabunPSK" w:cs="TH SarabunPSK"/>
+          <w:sz w:val="32"/>
+          <w:szCs w:val="32"/>
+          <w:lang w:bidi="th-TH"/>
+        </w:rPr>
+        <w:tab/>
+        <w:t>NVIDIA GeForce RTX 30050 6GB Laptop GPU</w:t>
+      </w:r>
+    </w:p>
+    <w:p>
+      <w:pPr>
+        <w:pStyle w:val="ListParagraph"/>
+        <w:spacing w:before="240" w:line="240" w:lineRule="auto"/>
+        <w:ind w:left="357"/>
+        <w:rPr>
+          <w:rFonts w:ascii="TH SarabunPSK" w:hAnsi="TH SarabunPSK" w:cs="TH SarabunPSK"/>
+          <w:sz w:val="32"/>
+          <w:szCs w:val="32"/>
+          <w:lang w:bidi="th-TH"/>
+        </w:rPr>
+      </w:pPr>
+    </w:p>
+    <w:p>
+      <w:pPr>
+        <w:pStyle w:val="ListParagraph"/>
+        <w:spacing w:before="240" w:line="240" w:lineRule="auto"/>
+        <w:ind w:left="357"/>
+        <w:rPr>
+          <w:rFonts w:ascii="TH SarabunPSK" w:hAnsi="TH SarabunPSK" w:cs="TH SarabunPSK"/>
+          <w:sz w:val="32"/>
+          <w:szCs w:val="32"/>
+          <w:lang w:bidi="th-TH"/>
+        </w:rPr>
+      </w:pPr>
+      <w:r>
+        <w:rPr>
           <w:rFonts w:ascii="TH SarabunPSK" w:hAnsi="TH SarabunPSK" w:cs="TH SarabunPSK" w:hint="cs"/>
           <w:sz w:val="32"/>
           <w:szCs w:val="32"/>
         </w:rPr>
+        <w:lastRenderedPageBreak/>
         <w:t>3</w:t>
       </w:r>
       <w:r>
@@ -1367,6 +1444,36 @@
     </w:p>
     <w:p>
       <w:pPr>
+        <w:ind w:firstLine="357"/>
+        <w:rPr>
+          <w:rFonts w:ascii="TH SarabunPSK" w:hAnsi="TH SarabunPSK" w:cs="TH SarabunPSK"/>
+          <w:sz w:val="32"/>
+          <w:szCs w:val="32"/>
+          <w:lang w:bidi="th-TH"/>
+        </w:rPr>
+      </w:pPr>
+      <w:r>
+        <w:rPr>
+          <w:rFonts w:ascii="TH SarabunPSK" w:hAnsi="TH SarabunPSK" w:cs="TH SarabunPSK"/>
+          <w:sz w:val="32"/>
+          <w:szCs w:val="32"/>
+          <w:cs/>
+          <w:lang w:bidi="th-TH"/>
+        </w:rPr>
+        <w:t xml:space="preserve">ระบบปฏิบัติการ: </w:t>
+      </w:r>
+      <w:r>
+        <w:rPr>
+          <w:rFonts w:ascii="TH SarabunPSK" w:hAnsi="TH SarabunPSK" w:cs="TH SarabunPSK"/>
+          <w:sz w:val="32"/>
+          <w:szCs w:val="32"/>
+          <w:lang w:bidi="th-TH"/>
+        </w:rPr>
+        <w:t>Microsoft Windows 10 / Windows 11</w:t>
+      </w:r>
+    </w:p>
+    <w:p>
+      <w:pPr>
         <w:pStyle w:val="ListParagraph"/>
         <w:ind w:left="360"/>
         <w:rPr>
@@ -1378,13 +1485,171 @@
       </w:pPr>
       <w:r>
         <w:rPr>
-          <w:rFonts w:ascii="TH SarabunPSK" w:hAnsi="TH SarabunPSK" w:cs="TH SarabunPSK" w:hint="cs"/>
-          <w:sz w:val="32"/>
-          <w:szCs w:val="32"/>
+          <w:rFonts w:ascii="TH SarabunPSK" w:hAnsi="TH SarabunPSK" w:cs="TH SarabunPSK"/>
+          <w:sz w:val="32"/>
+          <w:szCs w:val="32"/>
+          <w:cs/>
           <w:lang w:bidi="th-TH"/>
         </w:rPr>
-        <w:t>___________________________________________________________________________________________________________________________________________________________________________________________________________________________________________________________________________________________________________________________________________________________________________________________________________</w:t>
+        <w:t xml:space="preserve">ภาษาโปรแกรม: </w:t>
       </w:r>
+      <w:r>
+        <w:rPr>
+          <w:rFonts w:ascii="TH SarabunPSK" w:hAnsi="TH SarabunPSK" w:cs="TH SarabunPSK"/>
+          <w:sz w:val="32"/>
+          <w:szCs w:val="32"/>
+          <w:lang w:bidi="th-TH"/>
+        </w:rPr>
+        <w:t>Python 3.x</w:t>
+      </w:r>
+    </w:p>
+    <w:p>
+      <w:pPr>
+        <w:pStyle w:val="ListParagraph"/>
+        <w:ind w:left="360"/>
+        <w:rPr>
+          <w:rFonts w:ascii="TH SarabunPSK" w:hAnsi="TH SarabunPSK" w:cs="TH SarabunPSK"/>
+          <w:sz w:val="32"/>
+          <w:szCs w:val="32"/>
+          <w:lang w:bidi="th-TH"/>
+        </w:rPr>
+      </w:pPr>
+      <w:r>
+        <w:rPr>
+          <w:rFonts w:ascii="TH SarabunPSK" w:hAnsi="TH SarabunPSK" w:cs="TH SarabunPSK"/>
+          <w:sz w:val="32"/>
+          <w:szCs w:val="32"/>
+          <w:cs/>
+          <w:lang w:bidi="th-TH"/>
+        </w:rPr>
+        <w:t xml:space="preserve">เครื่องมือทดสอบ: </w:t>
+      </w:r>
+      <w:r>
+        <w:rPr>
+          <w:rFonts w:ascii="TH SarabunPSK" w:hAnsi="TH SarabunPSK" w:cs="TH SarabunPSK"/>
+          <w:sz w:val="32"/>
+          <w:szCs w:val="32"/>
+          <w:lang w:bidi="th-TH"/>
+        </w:rPr>
+        <w:t>Robot Framework</w:t>
+      </w:r>
+    </w:p>
+    <w:p>
+      <w:pPr>
+        <w:pStyle w:val="ListParagraph"/>
+        <w:ind w:left="360"/>
+        <w:rPr>
+          <w:rFonts w:ascii="TH SarabunPSK" w:hAnsi="TH SarabunPSK" w:cs="TH SarabunPSK"/>
+          <w:sz w:val="32"/>
+          <w:szCs w:val="32"/>
+          <w:lang w:bidi="th-TH"/>
+        </w:rPr>
+      </w:pPr>
+      <w:r>
+        <w:rPr>
+          <w:rFonts w:ascii="TH SarabunPSK" w:hAnsi="TH SarabunPSK" w:cs="TH SarabunPSK"/>
+          <w:sz w:val="32"/>
+          <w:szCs w:val="32"/>
+          <w:cs/>
+          <w:lang w:bidi="th-TH"/>
+        </w:rPr>
+        <w:t xml:space="preserve">ไลบรารีทดสอบ: </w:t>
+      </w:r>
+      <w:proofErr w:type="spellStart"/>
+      <w:r>
+        <w:rPr>
+          <w:rFonts w:ascii="TH SarabunPSK" w:hAnsi="TH SarabunPSK" w:cs="TH SarabunPSK"/>
+          <w:sz w:val="32"/>
+          <w:szCs w:val="32"/>
+          <w:lang w:bidi="th-TH"/>
+        </w:rPr>
+        <w:t>SeleniumLibrary</w:t>
+      </w:r>
+      <w:proofErr w:type="spellEnd"/>
+    </w:p>
+    <w:p>
+      <w:pPr>
+        <w:pStyle w:val="ListParagraph"/>
+        <w:ind w:left="360"/>
+        <w:rPr>
+          <w:rFonts w:ascii="TH SarabunPSK" w:hAnsi="TH SarabunPSK" w:cs="TH SarabunPSK"/>
+          <w:sz w:val="32"/>
+          <w:szCs w:val="32"/>
+          <w:lang w:bidi="th-TH"/>
+        </w:rPr>
+      </w:pPr>
+      <w:r>
+        <w:rPr>
+          <w:rFonts w:ascii="TH SarabunPSK" w:hAnsi="TH SarabunPSK" w:cs="TH SarabunPSK"/>
+          <w:sz w:val="32"/>
+          <w:szCs w:val="32"/>
+          <w:cs/>
+          <w:lang w:bidi="th-TH"/>
+        </w:rPr>
+        <w:t xml:space="preserve">เว็บเบราว์เซอร์: </w:t>
+      </w:r>
+      <w:r>
+        <w:rPr>
+          <w:rFonts w:ascii="TH SarabunPSK" w:hAnsi="TH SarabunPSK" w:cs="TH SarabunPSK"/>
+          <w:sz w:val="32"/>
+          <w:szCs w:val="32"/>
+          <w:lang w:bidi="th-TH"/>
+        </w:rPr>
+        <w:t>Google Chrome</w:t>
+      </w:r>
+    </w:p>
+    <w:p>
+      <w:pPr>
+        <w:pStyle w:val="ListParagraph"/>
+        <w:ind w:left="360"/>
+        <w:rPr>
+          <w:rFonts w:ascii="TH SarabunPSK" w:hAnsi="TH SarabunPSK" w:cs="TH SarabunPSK"/>
+          <w:sz w:val="32"/>
+          <w:szCs w:val="32"/>
+          <w:lang w:bidi="th-TH"/>
+        </w:rPr>
+      </w:pPr>
+      <w:r>
+        <w:rPr>
+          <w:rFonts w:ascii="TH SarabunPSK" w:hAnsi="TH SarabunPSK" w:cs="TH SarabunPSK"/>
+          <w:sz w:val="32"/>
+          <w:szCs w:val="32"/>
+          <w:lang w:bidi="th-TH"/>
+        </w:rPr>
+        <w:t xml:space="preserve">WebDriver: </w:t>
+      </w:r>
+      <w:proofErr w:type="spellStart"/>
+      <w:r>
+        <w:rPr>
+          <w:rFonts w:ascii="TH SarabunPSK" w:hAnsi="TH SarabunPSK" w:cs="TH SarabunPSK"/>
+          <w:sz w:val="32"/>
+          <w:szCs w:val="32"/>
+          <w:lang w:bidi="th-TH"/>
+        </w:rPr>
+        <w:t>ChromeDriver</w:t>
+      </w:r>
+      <w:proofErr w:type="spellEnd"/>
+      <w:r>
+        <w:rPr>
+          <w:rFonts w:ascii="TH SarabunPSK" w:hAnsi="TH SarabunPSK" w:cs="TH SarabunPSK"/>
+          <w:sz w:val="32"/>
+          <w:szCs w:val="32"/>
+          <w:lang w:bidi="th-TH"/>
+        </w:rPr>
+        <w:t xml:space="preserve"> (143.0.7499.169)</w:t>
+      </w:r>
+    </w:p>
+    <w:p>
+      <w:pPr>
+        <w:pStyle w:val="ListParagraph"/>
+        <w:ind w:left="360"/>
+        <w:rPr>
+          <w:rFonts w:ascii="TH SarabunPSK" w:hAnsi="TH SarabunPSK" w:cs="TH SarabunPSK"/>
+          <w:sz w:val="32"/>
+          <w:szCs w:val="32"/>
+          <w:lang w:bidi="th-TH"/>
+        </w:rPr>
+      </w:pPr>
     </w:p>
     <w:p>
       <w:pPr>
@@ -1463,6 +1728,7 @@
           <w:rFonts w:ascii="TH SarabunPSK" w:hAnsi="TH SarabunPSK" w:cs="TH SarabunPSK"/>
           <w:sz w:val="32"/>
           <w:szCs w:val="32"/>
+          <w:lang w:bidi="th-TH"/>
         </w:rPr>
       </w:pPr>
       <w:r>
@@ -1470,10 +1736,31 @@
           <w:rFonts w:ascii="TH SarabunPSK" w:hAnsi="TH SarabunPSK" w:cs="TH SarabunPSK" w:hint="cs"/>
           <w:sz w:val="32"/>
           <w:szCs w:val="32"/>
+          <w:cs/>
           <w:lang w:bidi="th-TH"/>
         </w:rPr>
-        <w:t>_____________________________________________________________________________________________________________________________________________________________________________________________________________________________________________</w:t>
+        <w:t xml:space="preserve">พชธกร ไพรนารี 663380607-5 </w:t>
       </w:r>
+      <w:r>
+        <w:rPr>
+          <w:rFonts w:ascii="TH SarabunPSK" w:hAnsi="TH SarabunPSK" w:cs="TH SarabunPSK"/>
+          <w:sz w:val="32"/>
+          <w:szCs w:val="32"/>
+          <w:lang w:bidi="th-TH"/>
+        </w:rPr>
+        <w:t>sec 4</w:t>
+      </w:r>
+    </w:p>
+    <w:p>
+      <w:pPr>
+        <w:pStyle w:val="ListParagraph"/>
+        <w:ind w:left="360"/>
+        <w:rPr>
+          <w:rFonts w:ascii="TH SarabunPSK" w:hAnsi="TH SarabunPSK" w:cs="TH SarabunPSK"/>
+          <w:sz w:val="32"/>
+          <w:szCs w:val="32"/>
+        </w:rPr>
+      </w:pPr>
     </w:p>
     <w:p>
       <w:pPr>
@@ -1919,7 +2206,7 @@
     <w:p>
       <w:pPr>
         <w:rPr>
-          <w:rFonts w:ascii="TH SarabunPSK" w:hAnsi="TH SarabunPSK" w:cs="TH SarabunPSK" w:hint="cs"/>
+          <w:rFonts w:ascii="TH SarabunPSK" w:hAnsi="TH SarabunPSK" w:cs="TH SarabunPSK"/>
           <w:sz w:val="32"/>
           <w:szCs w:val="32"/>
           <w:lang w:bidi="th-TH"/>
@@ -2275,17 +2562,7 @@
                 <w:cs/>
                 <w:lang w:bidi="th-TH"/>
               </w:rPr>
-              <w:t>อบรมเชิงปฏิบั</w:t>
-            </w:r>
-            <w:r>
-              <w:rPr>
-                <w:rFonts w:ascii="TH SarabunPSK" w:hAnsi="TH SarabunPSK" w:cs="TH SarabunPSK" w:hint="cs"/>
-                <w:sz w:val="32"/>
-                <w:szCs w:val="32"/>
-                <w:cs/>
-                <w:lang w:bidi="th-TH"/>
-              </w:rPr>
-              <w:t>ติการ</w:t>
+              <w:t>อบรมเชิงปฏิบัติการ</w:t>
             </w:r>
             <w:r>
               <w:rPr>
@@ -2347,12 +2624,23 @@
           <w:p>
             <w:pPr>
               <w:rPr>
-                <w:rFonts w:ascii="TH SarabunPSK" w:hAnsi="TH SarabunPSK" w:cs="TH SarabunPSK"/>
-                <w:sz w:val="32"/>
-                <w:szCs w:val="32"/>
-                <w:lang w:bidi="th-TH"/>
-              </w:rPr>
-            </w:pPr>
+                <w:rFonts w:ascii="TH SarabunPSK" w:hAnsi="TH SarabunPSK" w:cs="TH SarabunPSK" w:hint="cs"/>
+                <w:sz w:val="32"/>
+                <w:szCs w:val="32"/>
+                <w:cs/>
+                <w:lang w:bidi="th-TH"/>
+              </w:rPr>
+            </w:pPr>
+            <w:r>
+              <w:rPr>
+                <w:rFonts w:ascii="TH SarabunPSK" w:hAnsi="TH SarabunPSK" w:cs="TH SarabunPSK" w:hint="cs"/>
+                <w:sz w:val="32"/>
+                <w:szCs w:val="32"/>
+                <w:cs/>
+                <w:lang w:bidi="th-TH"/>
+              </w:rPr>
+              <w:t>พชธกร ไพรนารี 663380607-5</w:t>
+            </w:r>
           </w:p>
         </w:tc>
       </w:tr>
@@ -2717,6 +3005,16 @@
                 <w:lang w:bidi="th-TH"/>
               </w:rPr>
             </w:pPr>
+            <w:r>
+              <w:rPr>
+                <w:rFonts w:ascii="TH SarabunPSK" w:hAnsi="TH SarabunPSK" w:cs="TH SarabunPSK" w:hint="cs"/>
+                <w:sz w:val="32"/>
+                <w:szCs w:val="32"/>
+                <w:cs/>
+                <w:lang w:bidi="th-TH"/>
+              </w:rPr>
+              <w:t>25/12/2568</w:t>
+            </w:r>
           </w:p>
         </w:tc>
       </w:tr>
@@ -3815,6 +4113,24 @@
                 <w:lang w:bidi="th-TH"/>
               </w:rPr>
             </w:pPr>
+            <w:r>
+              <w:rPr>
+                <w:rFonts w:ascii="TH SarabunPSK" w:hAnsi="TH SarabunPSK" w:cs="TH SarabunPSK"/>
+                <w:sz w:val="32"/>
+                <w:szCs w:val="32"/>
+                <w:cs/>
+                <w:lang w:bidi="th-TH"/>
+              </w:rPr>
+              <w:t xml:space="preserve">ระบบแสดงหน้า </w:t>
+            </w:r>
+            <w:r>
+              <w:rPr>
+                <w:rFonts w:ascii="TH SarabunPSK" w:hAnsi="TH SarabunPSK" w:cs="TH SarabunPSK"/>
+                <w:sz w:val="32"/>
+                <w:szCs w:val="32"/>
+              </w:rPr>
+              <w:t>Workshop Registration</w:t>
+            </w:r>
           </w:p>
         </w:tc>
         <w:tc>
@@ -3823,13 +4139,43 @@
           </w:tcPr>
           <w:p>
             <w:pPr>
-              <w:rPr>
-                <w:rFonts w:ascii="TH SarabunPSK" w:hAnsi="TH SarabunPSK" w:cs="TH SarabunPSK"/>
-                <w:sz w:val="32"/>
-                <w:szCs w:val="32"/>
-                <w:lang w:bidi="th-TH"/>
-              </w:rPr>
-            </w:pPr>
+              <w:jc w:val="center"/>
+              <w:rPr>
+                <w:rFonts w:ascii="TH SarabunPSK" w:hAnsi="TH SarabunPSK" w:cs="TH SarabunPSK"/>
+                <w:sz w:val="32"/>
+                <w:szCs w:val="32"/>
+                <w:lang w:bidi="th-TH"/>
+              </w:rPr>
+            </w:pPr>
+            <w:r>
+              <w:rPr>
+                <w:rFonts w:ascii="TH SarabunPSK" w:hAnsi="TH SarabunPSK" w:cs="TH SarabunPSK" w:hint="cs"/>
+                <w:sz w:val="32"/>
+                <w:szCs w:val="32"/>
+                <w:cs/>
+                <w:lang w:bidi="th-TH"/>
+              </w:rPr>
+              <w:t>ผ่าน (</w:t>
+            </w:r>
+            <w:r>
+              <w:rPr>
+                <w:rFonts w:ascii="TH SarabunPSK" w:hAnsi="TH SarabunPSK" w:cs="TH SarabunPSK" w:hint="cs"/>
+                <w:sz w:val="32"/>
+                <w:szCs w:val="32"/>
+                <w:lang w:bidi="th-TH"/>
+              </w:rPr>
+              <w:t>Pass</w:t>
+            </w:r>
+            <w:r>
+              <w:rPr>
+                <w:rFonts w:ascii="TH SarabunPSK" w:hAnsi="TH SarabunPSK" w:cs="TH SarabunPSK" w:hint="cs"/>
+                <w:sz w:val="32"/>
+                <w:szCs w:val="32"/>
+                <w:cs/>
+                <w:lang w:bidi="th-TH"/>
+              </w:rPr>
+              <w:t>)</w:t>
+            </w:r>
           </w:p>
         </w:tc>
         <w:tc>
@@ -4725,9 +5071,136 @@
                 <w:rFonts w:ascii="TH SarabunPSK" w:hAnsi="TH SarabunPSK" w:cs="TH SarabunPSK"/>
                 <w:sz w:val="32"/>
                 <w:szCs w:val="32"/>
-                <w:lang w:bidi="th-TH"/>
-              </w:rPr>
-            </w:pPr>
+              </w:rPr>
+            </w:pPr>
+            <w:r>
+              <w:rPr>
+                <w:rFonts w:ascii="TH SarabunPSK" w:hAnsi="TH SarabunPSK" w:cs="TH SarabunPSK"/>
+                <w:sz w:val="32"/>
+                <w:szCs w:val="32"/>
+                <w:cs/>
+                <w:lang w:bidi="th-TH"/>
+              </w:rPr>
+              <w:t xml:space="preserve">ระบบแสดงหน้า </w:t>
+            </w:r>
+            <w:r>
+              <w:rPr>
+                <w:rFonts w:ascii="TH SarabunPSK" w:hAnsi="TH SarabunPSK" w:cs="TH SarabunPSK"/>
+                <w:sz w:val="32"/>
+                <w:szCs w:val="32"/>
+              </w:rPr>
+              <w:t xml:space="preserve">Success.html </w:t>
+            </w:r>
+            <w:r>
+              <w:rPr>
+                <w:rFonts w:ascii="TH SarabunPSK" w:hAnsi="TH SarabunPSK" w:cs="TH SarabunPSK"/>
+                <w:sz w:val="32"/>
+                <w:szCs w:val="32"/>
+                <w:cs/>
+                <w:lang w:bidi="th-TH"/>
+              </w:rPr>
+              <w:t xml:space="preserve">โดยมี </w:t>
+            </w:r>
+            <w:r>
+              <w:rPr>
+                <w:rFonts w:ascii="TH SarabunPSK" w:hAnsi="TH SarabunPSK" w:cs="TH SarabunPSK"/>
+                <w:sz w:val="32"/>
+                <w:szCs w:val="32"/>
+              </w:rPr>
+              <w:t xml:space="preserve">Title </w:t>
+            </w:r>
+            <w:r>
+              <w:rPr>
+                <w:rFonts w:ascii="TH SarabunPSK" w:hAnsi="TH SarabunPSK" w:cs="TH SarabunPSK"/>
+                <w:sz w:val="32"/>
+                <w:szCs w:val="32"/>
+                <w:cs/>
+                <w:lang w:bidi="th-TH"/>
+              </w:rPr>
+              <w:t>เป็น “</w:t>
+            </w:r>
+            <w:r>
+              <w:rPr>
+                <w:rFonts w:ascii="TH SarabunPSK" w:hAnsi="TH SarabunPSK" w:cs="TH SarabunPSK"/>
+                <w:sz w:val="32"/>
+                <w:szCs w:val="32"/>
+              </w:rPr>
+              <w:t>Success”</w:t>
+            </w:r>
+          </w:p>
+          <w:p>
+            <w:pPr>
+              <w:rPr>
+                <w:rFonts w:ascii="TH SarabunPSK" w:hAnsi="TH SarabunPSK" w:cs="TH SarabunPSK"/>
+                <w:sz w:val="32"/>
+                <w:szCs w:val="32"/>
+              </w:rPr>
+            </w:pPr>
+            <w:r>
+              <w:rPr>
+                <w:rFonts w:ascii="TH SarabunPSK" w:hAnsi="TH SarabunPSK" w:cs="TH SarabunPSK"/>
+                <w:sz w:val="32"/>
+                <w:szCs w:val="32"/>
+                <w:cs/>
+                <w:lang w:bidi="th-TH"/>
+              </w:rPr>
+              <w:t>และแสดงข้อความ</w:t>
+            </w:r>
+          </w:p>
+          <w:p>
+            <w:pPr>
+              <w:rPr>
+                <w:rFonts w:ascii="TH SarabunPSK" w:hAnsi="TH SarabunPSK" w:cs="TH SarabunPSK"/>
+                <w:sz w:val="32"/>
+                <w:szCs w:val="32"/>
+              </w:rPr>
+            </w:pPr>
+            <w:r>
+              <w:rPr>
+                <w:rFonts w:ascii="TH SarabunPSK" w:hAnsi="TH SarabunPSK" w:cs="TH SarabunPSK"/>
+                <w:sz w:val="32"/>
+                <w:szCs w:val="32"/>
+                <w:cs/>
+                <w:lang w:bidi="th-TH"/>
+              </w:rPr>
+              <w:t>“</w:t>
+            </w:r>
+            <w:r>
+              <w:rPr>
+                <w:rFonts w:ascii="TH SarabunPSK" w:hAnsi="TH SarabunPSK" w:cs="TH SarabunPSK"/>
+                <w:sz w:val="32"/>
+                <w:szCs w:val="32"/>
+              </w:rPr>
+              <w:t>Thank you for registering with us.”</w:t>
+            </w:r>
+          </w:p>
+          <w:p>
+            <w:pPr>
+              <w:rPr>
+                <w:rFonts w:ascii="TH SarabunPSK" w:hAnsi="TH SarabunPSK" w:cs="TH SarabunPSK"/>
+                <w:sz w:val="32"/>
+                <w:szCs w:val="32"/>
+                <w:lang w:bidi="th-TH"/>
+              </w:rPr>
+            </w:pPr>
+            <w:r>
+              <w:rPr>
+                <w:rFonts w:ascii="TH SarabunPSK" w:hAnsi="TH SarabunPSK" w:cs="TH SarabunPSK"/>
+                <w:sz w:val="32"/>
+                <w:szCs w:val="32"/>
+                <w:cs/>
+                <w:lang w:bidi="th-TH"/>
+              </w:rPr>
+              <w:t>และ “</w:t>
+            </w:r>
+            <w:r>
+              <w:rPr>
+                <w:rFonts w:ascii="TH SarabunPSK" w:hAnsi="TH SarabunPSK" w:cs="TH SarabunPSK"/>
+                <w:sz w:val="32"/>
+                <w:szCs w:val="32"/>
+              </w:rPr>
+              <w:t>We will send a confirmation to your email soon.”</w:t>
+            </w:r>
           </w:p>
         </w:tc>
         <w:tc>
@@ -4736,13 +5209,43 @@
           </w:tcPr>
           <w:p>
             <w:pPr>
-              <w:rPr>
-                <w:rFonts w:ascii="TH SarabunPSK" w:hAnsi="TH SarabunPSK" w:cs="TH SarabunPSK"/>
-                <w:sz w:val="32"/>
-                <w:szCs w:val="32"/>
-                <w:lang w:bidi="th-TH"/>
-              </w:rPr>
-            </w:pPr>
+              <w:jc w:val="center"/>
+              <w:rPr>
+                <w:rFonts w:ascii="TH SarabunPSK" w:hAnsi="TH SarabunPSK" w:cs="TH SarabunPSK"/>
+                <w:sz w:val="32"/>
+                <w:szCs w:val="32"/>
+                <w:lang w:bidi="th-TH"/>
+              </w:rPr>
+            </w:pPr>
+            <w:r>
+              <w:rPr>
+                <w:rFonts w:ascii="TH SarabunPSK" w:hAnsi="TH SarabunPSK" w:cs="TH SarabunPSK" w:hint="cs"/>
+                <w:sz w:val="32"/>
+                <w:szCs w:val="32"/>
+                <w:cs/>
+                <w:lang w:bidi="th-TH"/>
+              </w:rPr>
+              <w:t>ผ่าน (</w:t>
+            </w:r>
+            <w:r>
+              <w:rPr>
+                <w:rFonts w:ascii="TH SarabunPSK" w:hAnsi="TH SarabunPSK" w:cs="TH SarabunPSK" w:hint="cs"/>
+                <w:sz w:val="32"/>
+                <w:szCs w:val="32"/>
+                <w:lang w:bidi="th-TH"/>
+              </w:rPr>
+              <w:t>Pass</w:t>
+            </w:r>
+            <w:r>
+              <w:rPr>
+                <w:rFonts w:ascii="TH SarabunPSK" w:hAnsi="TH SarabunPSK" w:cs="TH SarabunPSK" w:hint="cs"/>
+                <w:sz w:val="32"/>
+                <w:szCs w:val="32"/>
+                <w:cs/>
+                <w:lang w:bidi="th-TH"/>
+              </w:rPr>
+              <w:t>)</w:t>
+            </w:r>
           </w:p>
         </w:tc>
         <w:tc>
@@ -5298,6 +5801,24 @@
                 <w:lang w:bidi="th-TH"/>
               </w:rPr>
             </w:pPr>
+            <w:r>
+              <w:rPr>
+                <w:rFonts w:ascii="TH SarabunPSK" w:hAnsi="TH SarabunPSK" w:cs="TH SarabunPSK"/>
+                <w:sz w:val="32"/>
+                <w:szCs w:val="32"/>
+                <w:cs/>
+                <w:lang w:bidi="th-TH"/>
+              </w:rPr>
+              <w:t xml:space="preserve">ระบบแสดงหน้า </w:t>
+            </w:r>
+            <w:r>
+              <w:rPr>
+                <w:rFonts w:ascii="TH SarabunPSK" w:hAnsi="TH SarabunPSK" w:cs="TH SarabunPSK"/>
+                <w:sz w:val="32"/>
+                <w:szCs w:val="32"/>
+              </w:rPr>
+              <w:t>Workshop Registration</w:t>
+            </w:r>
           </w:p>
         </w:tc>
         <w:tc>
@@ -5306,13 +5827,43 @@
           </w:tcPr>
           <w:p>
             <w:pPr>
-              <w:rPr>
-                <w:rFonts w:ascii="TH SarabunPSK" w:hAnsi="TH SarabunPSK" w:cs="TH SarabunPSK"/>
-                <w:sz w:val="32"/>
-                <w:szCs w:val="32"/>
-                <w:lang w:bidi="th-TH"/>
-              </w:rPr>
-            </w:pPr>
+              <w:jc w:val="center"/>
+              <w:rPr>
+                <w:rFonts w:ascii="TH SarabunPSK" w:hAnsi="TH SarabunPSK" w:cs="TH SarabunPSK"/>
+                <w:sz w:val="32"/>
+                <w:szCs w:val="32"/>
+                <w:lang w:bidi="th-TH"/>
+              </w:rPr>
+            </w:pPr>
+            <w:r>
+              <w:rPr>
+                <w:rFonts w:ascii="TH SarabunPSK" w:hAnsi="TH SarabunPSK" w:cs="TH SarabunPSK" w:hint="cs"/>
+                <w:sz w:val="32"/>
+                <w:szCs w:val="32"/>
+                <w:cs/>
+                <w:lang w:bidi="th-TH"/>
+              </w:rPr>
+              <w:t>ผ่าน (</w:t>
+            </w:r>
+            <w:r>
+              <w:rPr>
+                <w:rFonts w:ascii="TH SarabunPSK" w:hAnsi="TH SarabunPSK" w:cs="TH SarabunPSK" w:hint="cs"/>
+                <w:sz w:val="32"/>
+                <w:szCs w:val="32"/>
+                <w:lang w:bidi="th-TH"/>
+              </w:rPr>
+              <w:t>Pass</w:t>
+            </w:r>
+            <w:r>
+              <w:rPr>
+                <w:rFonts w:ascii="TH SarabunPSK" w:hAnsi="TH SarabunPSK" w:cs="TH SarabunPSK" w:hint="cs"/>
+                <w:sz w:val="32"/>
+                <w:szCs w:val="32"/>
+                <w:cs/>
+                <w:lang w:bidi="th-TH"/>
+              </w:rPr>
+              <w:t>)</w:t>
+            </w:r>
           </w:p>
         </w:tc>
         <w:tc>
@@ -6017,9 +6568,136 @@
                 <w:rFonts w:ascii="TH SarabunPSK" w:hAnsi="TH SarabunPSK" w:cs="TH SarabunPSK"/>
                 <w:sz w:val="32"/>
                 <w:szCs w:val="32"/>
-                <w:lang w:bidi="th-TH"/>
-              </w:rPr>
-            </w:pPr>
+              </w:rPr>
+            </w:pPr>
+            <w:r>
+              <w:rPr>
+                <w:rFonts w:ascii="TH SarabunPSK" w:hAnsi="TH SarabunPSK" w:cs="TH SarabunPSK"/>
+                <w:sz w:val="32"/>
+                <w:szCs w:val="32"/>
+                <w:cs/>
+                <w:lang w:bidi="th-TH"/>
+              </w:rPr>
+              <w:t xml:space="preserve">ระบบแสดงหน้า </w:t>
+            </w:r>
+            <w:r>
+              <w:rPr>
+                <w:rFonts w:ascii="TH SarabunPSK" w:hAnsi="TH SarabunPSK" w:cs="TH SarabunPSK"/>
+                <w:sz w:val="32"/>
+                <w:szCs w:val="32"/>
+              </w:rPr>
+              <w:t xml:space="preserve">Success.html </w:t>
+            </w:r>
+            <w:r>
+              <w:rPr>
+                <w:rFonts w:ascii="TH SarabunPSK" w:hAnsi="TH SarabunPSK" w:cs="TH SarabunPSK"/>
+                <w:sz w:val="32"/>
+                <w:szCs w:val="32"/>
+                <w:cs/>
+                <w:lang w:bidi="th-TH"/>
+              </w:rPr>
+              <w:t xml:space="preserve">โดยมี </w:t>
+            </w:r>
+            <w:r>
+              <w:rPr>
+                <w:rFonts w:ascii="TH SarabunPSK" w:hAnsi="TH SarabunPSK" w:cs="TH SarabunPSK"/>
+                <w:sz w:val="32"/>
+                <w:szCs w:val="32"/>
+              </w:rPr>
+              <w:t xml:space="preserve">Title </w:t>
+            </w:r>
+            <w:r>
+              <w:rPr>
+                <w:rFonts w:ascii="TH SarabunPSK" w:hAnsi="TH SarabunPSK" w:cs="TH SarabunPSK"/>
+                <w:sz w:val="32"/>
+                <w:szCs w:val="32"/>
+                <w:cs/>
+                <w:lang w:bidi="th-TH"/>
+              </w:rPr>
+              <w:t>เป็น “</w:t>
+            </w:r>
+            <w:r>
+              <w:rPr>
+                <w:rFonts w:ascii="TH SarabunPSK" w:hAnsi="TH SarabunPSK" w:cs="TH SarabunPSK"/>
+                <w:sz w:val="32"/>
+                <w:szCs w:val="32"/>
+              </w:rPr>
+              <w:t>Success”</w:t>
+            </w:r>
+          </w:p>
+          <w:p>
+            <w:pPr>
+              <w:rPr>
+                <w:rFonts w:ascii="TH SarabunPSK" w:hAnsi="TH SarabunPSK" w:cs="TH SarabunPSK"/>
+                <w:sz w:val="32"/>
+                <w:szCs w:val="32"/>
+              </w:rPr>
+            </w:pPr>
+            <w:r>
+              <w:rPr>
+                <w:rFonts w:ascii="TH SarabunPSK" w:hAnsi="TH SarabunPSK" w:cs="TH SarabunPSK"/>
+                <w:sz w:val="32"/>
+                <w:szCs w:val="32"/>
+                <w:cs/>
+                <w:lang w:bidi="th-TH"/>
+              </w:rPr>
+              <w:t>และแสดงข้อความ</w:t>
+            </w:r>
+          </w:p>
+          <w:p>
+            <w:pPr>
+              <w:rPr>
+                <w:rFonts w:ascii="TH SarabunPSK" w:hAnsi="TH SarabunPSK" w:cs="TH SarabunPSK"/>
+                <w:sz w:val="32"/>
+                <w:szCs w:val="32"/>
+              </w:rPr>
+            </w:pPr>
+            <w:r>
+              <w:rPr>
+                <w:rFonts w:ascii="TH SarabunPSK" w:hAnsi="TH SarabunPSK" w:cs="TH SarabunPSK"/>
+                <w:sz w:val="32"/>
+                <w:szCs w:val="32"/>
+                <w:cs/>
+                <w:lang w:bidi="th-TH"/>
+              </w:rPr>
+              <w:t>“</w:t>
+            </w:r>
+            <w:r>
+              <w:rPr>
+                <w:rFonts w:ascii="TH SarabunPSK" w:hAnsi="TH SarabunPSK" w:cs="TH SarabunPSK"/>
+                <w:sz w:val="32"/>
+                <w:szCs w:val="32"/>
+              </w:rPr>
+              <w:t>Thank you for registering with us.”</w:t>
+            </w:r>
+          </w:p>
+          <w:p>
+            <w:pPr>
+              <w:rPr>
+                <w:rFonts w:ascii="TH SarabunPSK" w:hAnsi="TH SarabunPSK" w:cs="TH SarabunPSK"/>
+                <w:sz w:val="32"/>
+                <w:szCs w:val="32"/>
+                <w:lang w:bidi="th-TH"/>
+              </w:rPr>
+            </w:pPr>
+            <w:r>
+              <w:rPr>
+                <w:rFonts w:ascii="TH SarabunPSK" w:hAnsi="TH SarabunPSK" w:cs="TH SarabunPSK"/>
+                <w:sz w:val="32"/>
+                <w:szCs w:val="32"/>
+                <w:cs/>
+                <w:lang w:bidi="th-TH"/>
+              </w:rPr>
+              <w:t>และ “</w:t>
+            </w:r>
+            <w:r>
+              <w:rPr>
+                <w:rFonts w:ascii="TH SarabunPSK" w:hAnsi="TH SarabunPSK" w:cs="TH SarabunPSK"/>
+                <w:sz w:val="32"/>
+                <w:szCs w:val="32"/>
+              </w:rPr>
+              <w:t>We will send a confirmation to your email soon.”</w:t>
+            </w:r>
           </w:p>
         </w:tc>
         <w:tc>
@@ -6028,13 +6706,43 @@
           </w:tcPr>
           <w:p>
             <w:pPr>
-              <w:rPr>
-                <w:rFonts w:ascii="TH SarabunPSK" w:hAnsi="TH SarabunPSK" w:cs="TH SarabunPSK"/>
-                <w:sz w:val="32"/>
-                <w:szCs w:val="32"/>
-                <w:lang w:bidi="th-TH"/>
-              </w:rPr>
-            </w:pPr>
+              <w:jc w:val="center"/>
+              <w:rPr>
+                <w:rFonts w:ascii="TH SarabunPSK" w:hAnsi="TH SarabunPSK" w:cs="TH SarabunPSK"/>
+                <w:sz w:val="32"/>
+                <w:szCs w:val="32"/>
+                <w:lang w:bidi="th-TH"/>
+              </w:rPr>
+            </w:pPr>
+            <w:r>
+              <w:rPr>
+                <w:rFonts w:ascii="TH SarabunPSK" w:hAnsi="TH SarabunPSK" w:cs="TH SarabunPSK" w:hint="cs"/>
+                <w:sz w:val="32"/>
+                <w:szCs w:val="32"/>
+                <w:cs/>
+                <w:lang w:bidi="th-TH"/>
+              </w:rPr>
+              <w:t>ผ่าน (</w:t>
+            </w:r>
+            <w:r>
+              <w:rPr>
+                <w:rFonts w:ascii="TH SarabunPSK" w:hAnsi="TH SarabunPSK" w:cs="TH SarabunPSK" w:hint="cs"/>
+                <w:sz w:val="32"/>
+                <w:szCs w:val="32"/>
+                <w:lang w:bidi="th-TH"/>
+              </w:rPr>
+              <w:t>Pass</w:t>
+            </w:r>
+            <w:r>
+              <w:rPr>
+                <w:rFonts w:ascii="TH SarabunPSK" w:hAnsi="TH SarabunPSK" w:cs="TH SarabunPSK" w:hint="cs"/>
+                <w:sz w:val="32"/>
+                <w:szCs w:val="32"/>
+                <w:cs/>
+                <w:lang w:bidi="th-TH"/>
+              </w:rPr>
+              <w:t>)</w:t>
+            </w:r>
           </w:p>
         </w:tc>
         <w:tc>
@@ -6132,14 +6840,14 @@
         <w:tblLook w:val="04A0" w:firstRow="1" w:lastRow="0" w:firstColumn="1" w:lastColumn="0" w:noHBand="0" w:noVBand="1"/>
       </w:tblPr>
       <w:tblGrid>
-        <w:gridCol w:w="630"/>
+        <w:gridCol w:w="631"/>
         <w:gridCol w:w="2617"/>
         <w:gridCol w:w="1890"/>
-        <w:gridCol w:w="2759"/>
-        <w:gridCol w:w="2164"/>
-        <w:gridCol w:w="439"/>
-        <w:gridCol w:w="2279"/>
-        <w:gridCol w:w="1352"/>
+        <w:gridCol w:w="2660"/>
+        <w:gridCol w:w="2086"/>
+        <w:gridCol w:w="402"/>
+        <w:gridCol w:w="2186"/>
+        <w:gridCol w:w="1658"/>
       </w:tblGrid>
       <w:tr>
         <w:tc>
@@ -6525,6 +7233,25 @@
                 <w:lang w:bidi="th-TH"/>
               </w:rPr>
             </w:pPr>
+            <w:r>
+              <w:rPr>
+                <w:rFonts w:ascii="TH SarabunPSK" w:hAnsi="TH SarabunPSK" w:cs="TH SarabunPSK" w:hint="cs"/>
+                <w:sz w:val="32"/>
+                <w:szCs w:val="32"/>
+                <w:cs/>
+                <w:lang w:bidi="th-TH"/>
+              </w:rPr>
+              <w:t xml:space="preserve">พชธกร ไพรนารี </w:t>
+            </w:r>
+            <w:r>
+              <w:rPr>
+                <w:rFonts w:ascii="TH SarabunPSK" w:hAnsi="TH SarabunPSK" w:cs="TH SarabunPSK"/>
+                <w:sz w:val="32"/>
+                <w:szCs w:val="32"/>
+                <w:lang w:bidi="th-TH"/>
+              </w:rPr>
+              <w:t>663380607-5</w:t>
+            </w:r>
           </w:p>
         </w:tc>
       </w:tr>
@@ -6889,6 +7616,16 @@
                 <w:lang w:bidi="th-TH"/>
               </w:rPr>
             </w:pPr>
+            <w:r>
+              <w:rPr>
+                <w:rFonts w:ascii="TH SarabunPSK" w:hAnsi="TH SarabunPSK" w:cs="TH SarabunPSK" w:hint="cs"/>
+                <w:sz w:val="32"/>
+                <w:szCs w:val="32"/>
+                <w:cs/>
+                <w:lang w:bidi="th-TH"/>
+              </w:rPr>
+              <w:t>25/12/2568</w:t>
+            </w:r>
           </w:p>
         </w:tc>
       </w:tr>
@@ -7685,6 +8422,24 @@
                 <w:lang w:bidi="th-TH"/>
               </w:rPr>
             </w:pPr>
+            <w:r>
+              <w:rPr>
+                <w:rFonts w:ascii="TH SarabunPSK" w:hAnsi="TH SarabunPSK" w:cs="TH SarabunPSK"/>
+                <w:sz w:val="32"/>
+                <w:szCs w:val="32"/>
+                <w:cs/>
+                <w:lang w:bidi="th-TH"/>
+              </w:rPr>
+              <w:t xml:space="preserve">ระบบแสดงหน้า </w:t>
+            </w:r>
+            <w:r>
+              <w:rPr>
+                <w:rFonts w:ascii="TH SarabunPSK" w:hAnsi="TH SarabunPSK" w:cs="TH SarabunPSK"/>
+                <w:sz w:val="32"/>
+                <w:szCs w:val="32"/>
+              </w:rPr>
+              <w:t>Workshop Registration</w:t>
+            </w:r>
           </w:p>
         </w:tc>
         <w:tc>
@@ -7693,13 +8448,43 @@
           </w:tcPr>
           <w:p>
             <w:pPr>
-              <w:rPr>
-                <w:rFonts w:ascii="TH SarabunPSK" w:hAnsi="TH SarabunPSK" w:cs="TH SarabunPSK"/>
-                <w:sz w:val="32"/>
-                <w:szCs w:val="32"/>
-                <w:lang w:bidi="th-TH"/>
-              </w:rPr>
-            </w:pPr>
+              <w:jc w:val="center"/>
+              <w:rPr>
+                <w:rFonts w:ascii="TH SarabunPSK" w:hAnsi="TH SarabunPSK" w:cs="TH SarabunPSK"/>
+                <w:sz w:val="32"/>
+                <w:szCs w:val="32"/>
+                <w:lang w:bidi="th-TH"/>
+              </w:rPr>
+            </w:pPr>
+            <w:r>
+              <w:rPr>
+                <w:rFonts w:ascii="TH SarabunPSK" w:hAnsi="TH SarabunPSK" w:cs="TH SarabunPSK" w:hint="cs"/>
+                <w:sz w:val="32"/>
+                <w:szCs w:val="32"/>
+                <w:cs/>
+                <w:lang w:bidi="th-TH"/>
+              </w:rPr>
+              <w:t>ผ่าน (</w:t>
+            </w:r>
+            <w:r>
+              <w:rPr>
+                <w:rFonts w:ascii="TH SarabunPSK" w:hAnsi="TH SarabunPSK" w:cs="TH SarabunPSK" w:hint="cs"/>
+                <w:sz w:val="32"/>
+                <w:szCs w:val="32"/>
+                <w:lang w:bidi="th-TH"/>
+              </w:rPr>
+              <w:t>Pass</w:t>
+            </w:r>
+            <w:r>
+              <w:rPr>
+                <w:rFonts w:ascii="TH SarabunPSK" w:hAnsi="TH SarabunPSK" w:cs="TH SarabunPSK" w:hint="cs"/>
+                <w:sz w:val="32"/>
+                <w:szCs w:val="32"/>
+                <w:cs/>
+                <w:lang w:bidi="th-TH"/>
+              </w:rPr>
+              <w:t>)</w:t>
+            </w:r>
           </w:p>
         </w:tc>
         <w:tc>
@@ -8364,12 +9149,52 @@
           <w:p>
             <w:pPr>
               <w:rPr>
-                <w:rFonts w:ascii="TH SarabunPSK" w:hAnsi="TH SarabunPSK" w:cs="TH SarabunPSK"/>
-                <w:sz w:val="32"/>
-                <w:szCs w:val="32"/>
-                <w:lang w:bidi="th-TH"/>
-              </w:rPr>
-            </w:pPr>
+                <w:rFonts w:ascii="TH SarabunPSK" w:hAnsi="TH SarabunPSK" w:cs="TH SarabunPSK" w:hint="cs"/>
+                <w:sz w:val="32"/>
+                <w:szCs w:val="32"/>
+                <w:cs/>
+                <w:lang w:bidi="th-TH"/>
+              </w:rPr>
+            </w:pPr>
+            <w:r>
+              <w:rPr>
+                <w:rFonts w:ascii="TH SarabunPSK" w:hAnsi="TH SarabunPSK" w:cs="TH SarabunPSK" w:hint="cs"/>
+                <w:sz w:val="32"/>
+                <w:szCs w:val="32"/>
+                <w:cs/>
+                <w:lang w:bidi="th-TH"/>
+              </w:rPr>
+              <w:t>ระบบแสดงข้อความ</w:t>
+            </w:r>
+            <w:r>
+              <w:rPr>
+                <w:rFonts w:ascii="TH SarabunPSK" w:hAnsi="TH SarabunPSK" w:cs="TH SarabunPSK" w:hint="cs"/>
+                <w:sz w:val="32"/>
+                <w:szCs w:val="32"/>
+                <w:cs/>
+                <w:lang w:bidi="th-TH"/>
+              </w:rPr>
+              <w:t>“</w:t>
+            </w:r>
+            <w:r>
+              <w:rPr>
+                <w:rFonts w:ascii="TH SarabunPSK" w:hAnsi="TH SarabunPSK" w:cs="TH SarabunPSK" w:hint="cs"/>
+                <w:sz w:val="32"/>
+                <w:szCs w:val="32"/>
+                <w:lang w:bidi="th-TH"/>
+              </w:rPr>
+              <w:t>Please enter your first name</w:t>
+            </w:r>
+            <w:r>
+              <w:rPr>
+                <w:rFonts w:ascii="TH SarabunPSK" w:hAnsi="TH SarabunPSK" w:cs="TH SarabunPSK" w:hint="cs"/>
+                <w:sz w:val="32"/>
+                <w:szCs w:val="32"/>
+                <w:cs/>
+                <w:lang w:bidi="th-TH"/>
+              </w:rPr>
+              <w:t>!!”</w:t>
+            </w:r>
           </w:p>
         </w:tc>
         <w:tc>
@@ -8378,13 +9203,43 @@
           </w:tcPr>
           <w:p>
             <w:pPr>
-              <w:rPr>
-                <w:rFonts w:ascii="TH SarabunPSK" w:hAnsi="TH SarabunPSK" w:cs="TH SarabunPSK"/>
-                <w:sz w:val="32"/>
-                <w:szCs w:val="32"/>
-                <w:lang w:bidi="th-TH"/>
-              </w:rPr>
-            </w:pPr>
+              <w:jc w:val="center"/>
+              <w:rPr>
+                <w:rFonts w:ascii="TH SarabunPSK" w:hAnsi="TH SarabunPSK" w:cs="TH SarabunPSK"/>
+                <w:sz w:val="32"/>
+                <w:szCs w:val="32"/>
+                <w:lang w:bidi="th-TH"/>
+              </w:rPr>
+            </w:pPr>
+            <w:r>
+              <w:rPr>
+                <w:rFonts w:ascii="TH SarabunPSK" w:hAnsi="TH SarabunPSK" w:cs="TH SarabunPSK" w:hint="cs"/>
+                <w:sz w:val="32"/>
+                <w:szCs w:val="32"/>
+                <w:cs/>
+                <w:lang w:bidi="th-TH"/>
+              </w:rPr>
+              <w:t>ผ่าน (</w:t>
+            </w:r>
+            <w:r>
+              <w:rPr>
+                <w:rFonts w:ascii="TH SarabunPSK" w:hAnsi="TH SarabunPSK" w:cs="TH SarabunPSK" w:hint="cs"/>
+                <w:sz w:val="32"/>
+                <w:szCs w:val="32"/>
+                <w:lang w:bidi="th-TH"/>
+              </w:rPr>
+              <w:t>Pass</w:t>
+            </w:r>
+            <w:r>
+              <w:rPr>
+                <w:rFonts w:ascii="TH SarabunPSK" w:hAnsi="TH SarabunPSK" w:cs="TH SarabunPSK" w:hint="cs"/>
+                <w:sz w:val="32"/>
+                <w:szCs w:val="32"/>
+                <w:cs/>
+                <w:lang w:bidi="th-TH"/>
+              </w:rPr>
+              <w:t>)</w:t>
+            </w:r>
           </w:p>
         </w:tc>
         <w:tc>
@@ -8922,6 +9777,24 @@
                 <w:lang w:bidi="th-TH"/>
               </w:rPr>
             </w:pPr>
+            <w:r>
+              <w:rPr>
+                <w:rFonts w:ascii="TH SarabunPSK" w:hAnsi="TH SarabunPSK" w:cs="TH SarabunPSK"/>
+                <w:sz w:val="32"/>
+                <w:szCs w:val="32"/>
+                <w:cs/>
+                <w:lang w:bidi="th-TH"/>
+              </w:rPr>
+              <w:t xml:space="preserve">ระบบแสดงหน้า </w:t>
+            </w:r>
+            <w:r>
+              <w:rPr>
+                <w:rFonts w:ascii="TH SarabunPSK" w:hAnsi="TH SarabunPSK" w:cs="TH SarabunPSK"/>
+                <w:sz w:val="32"/>
+                <w:szCs w:val="32"/>
+              </w:rPr>
+              <w:t>Workshop Registration</w:t>
+            </w:r>
           </w:p>
         </w:tc>
         <w:tc>
@@ -8930,13 +9803,43 @@
           </w:tcPr>
           <w:p>
             <w:pPr>
-              <w:rPr>
-                <w:rFonts w:ascii="TH SarabunPSK" w:hAnsi="TH SarabunPSK" w:cs="TH SarabunPSK"/>
-                <w:sz w:val="32"/>
-                <w:szCs w:val="32"/>
-                <w:lang w:bidi="th-TH"/>
-              </w:rPr>
-            </w:pPr>
+              <w:jc w:val="center"/>
+              <w:rPr>
+                <w:rFonts w:ascii="TH SarabunPSK" w:hAnsi="TH SarabunPSK" w:cs="TH SarabunPSK"/>
+                <w:sz w:val="32"/>
+                <w:szCs w:val="32"/>
+                <w:lang w:bidi="th-TH"/>
+              </w:rPr>
+            </w:pPr>
+            <w:r>
+              <w:rPr>
+                <w:rFonts w:ascii="TH SarabunPSK" w:hAnsi="TH SarabunPSK" w:cs="TH SarabunPSK" w:hint="cs"/>
+                <w:sz w:val="32"/>
+                <w:szCs w:val="32"/>
+                <w:cs/>
+                <w:lang w:bidi="th-TH"/>
+              </w:rPr>
+              <w:t>ผ่าน (</w:t>
+            </w:r>
+            <w:r>
+              <w:rPr>
+                <w:rFonts w:ascii="TH SarabunPSK" w:hAnsi="TH SarabunPSK" w:cs="TH SarabunPSK" w:hint="cs"/>
+                <w:sz w:val="32"/>
+                <w:szCs w:val="32"/>
+                <w:lang w:bidi="th-TH"/>
+              </w:rPr>
+              <w:t>Pass</w:t>
+            </w:r>
+            <w:r>
+              <w:rPr>
+                <w:rFonts w:ascii="TH SarabunPSK" w:hAnsi="TH SarabunPSK" w:cs="TH SarabunPSK" w:hint="cs"/>
+                <w:sz w:val="32"/>
+                <w:szCs w:val="32"/>
+                <w:cs/>
+                <w:lang w:bidi="th-TH"/>
+              </w:rPr>
+              <w:t>)</w:t>
+            </w:r>
           </w:p>
         </w:tc>
         <w:tc>
@@ -9604,6 +10507,55 @@
                 <w:lang w:bidi="th-TH"/>
               </w:rPr>
             </w:pPr>
+            <w:r>
+              <w:rPr>
+                <w:rFonts w:ascii="TH SarabunPSK" w:hAnsi="TH SarabunPSK" w:cs="TH SarabunPSK" w:hint="cs"/>
+                <w:sz w:val="32"/>
+                <w:szCs w:val="32"/>
+                <w:cs/>
+                <w:lang w:bidi="th-TH"/>
+              </w:rPr>
+              <w:t>ระบบแสดงข้อความ</w:t>
+            </w:r>
+          </w:p>
+          <w:p>
+            <w:pPr>
+              <w:rPr>
+                <w:rFonts w:ascii="TH SarabunPSK" w:hAnsi="TH SarabunPSK" w:cs="TH SarabunPSK"/>
+                <w:sz w:val="32"/>
+                <w:szCs w:val="32"/>
+                <w:lang w:bidi="th-TH"/>
+              </w:rPr>
+            </w:pPr>
+            <w:r>
+              <w:rPr>
+                <w:rFonts w:ascii="TH SarabunPSK" w:hAnsi="TH SarabunPSK" w:cs="TH SarabunPSK" w:hint="cs"/>
+                <w:sz w:val="32"/>
+                <w:szCs w:val="32"/>
+                <w:cs/>
+                <w:lang w:bidi="th-TH"/>
+              </w:rPr>
+              <w:t>“</w:t>
+            </w:r>
+            <w:r>
+              <w:rPr>
+                <w:rFonts w:ascii="TH SarabunPSK" w:hAnsi="TH SarabunPSK" w:cs="TH SarabunPSK" w:hint="cs"/>
+                <w:sz w:val="32"/>
+                <w:szCs w:val="32"/>
+                <w:lang w:bidi="th-TH"/>
+              </w:rPr>
+              <w:t>Please enter your last name</w:t>
+            </w:r>
+            <w:r>
+              <w:rPr>
+                <w:rFonts w:ascii="TH SarabunPSK" w:hAnsi="TH SarabunPSK" w:cs="TH SarabunPSK" w:hint="cs"/>
+                <w:sz w:val="32"/>
+                <w:szCs w:val="32"/>
+                <w:cs/>
+                <w:lang w:bidi="th-TH"/>
+              </w:rPr>
+              <w:t>!!”</w:t>
+            </w:r>
           </w:p>
         </w:tc>
         <w:tc>
@@ -9612,13 +10564,43 @@
           </w:tcPr>
           <w:p>
             <w:pPr>
-              <w:rPr>
-                <w:rFonts w:ascii="TH SarabunPSK" w:hAnsi="TH SarabunPSK" w:cs="TH SarabunPSK"/>
-                <w:sz w:val="32"/>
-                <w:szCs w:val="32"/>
-                <w:lang w:bidi="th-TH"/>
-              </w:rPr>
-            </w:pPr>
+              <w:jc w:val="center"/>
+              <w:rPr>
+                <w:rFonts w:ascii="TH SarabunPSK" w:hAnsi="TH SarabunPSK" w:cs="TH SarabunPSK"/>
+                <w:sz w:val="32"/>
+                <w:szCs w:val="32"/>
+                <w:lang w:bidi="th-TH"/>
+              </w:rPr>
+            </w:pPr>
+            <w:r>
+              <w:rPr>
+                <w:rFonts w:ascii="TH SarabunPSK" w:hAnsi="TH SarabunPSK" w:cs="TH SarabunPSK" w:hint="cs"/>
+                <w:sz w:val="32"/>
+                <w:szCs w:val="32"/>
+                <w:cs/>
+                <w:lang w:bidi="th-TH"/>
+              </w:rPr>
+              <w:t>ผ่าน (</w:t>
+            </w:r>
+            <w:r>
+              <w:rPr>
+                <w:rFonts w:ascii="TH SarabunPSK" w:hAnsi="TH SarabunPSK" w:cs="TH SarabunPSK" w:hint="cs"/>
+                <w:sz w:val="32"/>
+                <w:szCs w:val="32"/>
+                <w:lang w:bidi="th-TH"/>
+              </w:rPr>
+              <w:t>Pass</w:t>
+            </w:r>
+            <w:r>
+              <w:rPr>
+                <w:rFonts w:ascii="TH SarabunPSK" w:hAnsi="TH SarabunPSK" w:cs="TH SarabunPSK" w:hint="cs"/>
+                <w:sz w:val="32"/>
+                <w:szCs w:val="32"/>
+                <w:cs/>
+                <w:lang w:bidi="th-TH"/>
+              </w:rPr>
+              <w:t>)</w:t>
+            </w:r>
           </w:p>
         </w:tc>
         <w:tc>
@@ -10155,6 +11137,24 @@
                 <w:lang w:bidi="th-TH"/>
               </w:rPr>
             </w:pPr>
+            <w:r>
+              <w:rPr>
+                <w:rFonts w:ascii="TH SarabunPSK" w:hAnsi="TH SarabunPSK" w:cs="TH SarabunPSK"/>
+                <w:sz w:val="32"/>
+                <w:szCs w:val="32"/>
+                <w:cs/>
+                <w:lang w:bidi="th-TH"/>
+              </w:rPr>
+              <w:t xml:space="preserve">ระบบแสดงหน้า </w:t>
+            </w:r>
+            <w:r>
+              <w:rPr>
+                <w:rFonts w:ascii="TH SarabunPSK" w:hAnsi="TH SarabunPSK" w:cs="TH SarabunPSK"/>
+                <w:sz w:val="32"/>
+                <w:szCs w:val="32"/>
+              </w:rPr>
+              <w:t>Workshop Registration</w:t>
+            </w:r>
           </w:p>
         </w:tc>
         <w:tc>
@@ -10163,13 +11163,43 @@
           </w:tcPr>
           <w:p>
             <w:pPr>
-              <w:rPr>
-                <w:rFonts w:ascii="TH SarabunPSK" w:hAnsi="TH SarabunPSK" w:cs="TH SarabunPSK"/>
-                <w:sz w:val="32"/>
-                <w:szCs w:val="32"/>
-                <w:lang w:bidi="th-TH"/>
-              </w:rPr>
-            </w:pPr>
+              <w:jc w:val="center"/>
+              <w:rPr>
+                <w:rFonts w:ascii="TH SarabunPSK" w:hAnsi="TH SarabunPSK" w:cs="TH SarabunPSK"/>
+                <w:sz w:val="32"/>
+                <w:szCs w:val="32"/>
+                <w:lang w:bidi="th-TH"/>
+              </w:rPr>
+            </w:pPr>
+            <w:r>
+              <w:rPr>
+                <w:rFonts w:ascii="TH SarabunPSK" w:hAnsi="TH SarabunPSK" w:cs="TH SarabunPSK" w:hint="cs"/>
+                <w:sz w:val="32"/>
+                <w:szCs w:val="32"/>
+                <w:cs/>
+                <w:lang w:bidi="th-TH"/>
+              </w:rPr>
+              <w:t>ผ่าน (</w:t>
+            </w:r>
+            <w:r>
+              <w:rPr>
+                <w:rFonts w:ascii="TH SarabunPSK" w:hAnsi="TH SarabunPSK" w:cs="TH SarabunPSK" w:hint="cs"/>
+                <w:sz w:val="32"/>
+                <w:szCs w:val="32"/>
+                <w:lang w:bidi="th-TH"/>
+              </w:rPr>
+              <w:t>Pass</w:t>
+            </w:r>
+            <w:r>
+              <w:rPr>
+                <w:rFonts w:ascii="TH SarabunPSK" w:hAnsi="TH SarabunPSK" w:cs="TH SarabunPSK" w:hint="cs"/>
+                <w:sz w:val="32"/>
+                <w:szCs w:val="32"/>
+                <w:cs/>
+                <w:lang w:bidi="th-TH"/>
+              </w:rPr>
+              <w:t>)</w:t>
+            </w:r>
           </w:p>
         </w:tc>
         <w:tc>
@@ -10754,6 +11784,55 @@
                 <w:lang w:bidi="th-TH"/>
               </w:rPr>
             </w:pPr>
+            <w:r>
+              <w:rPr>
+                <w:rFonts w:ascii="TH SarabunPSK" w:hAnsi="TH SarabunPSK" w:cs="TH SarabunPSK" w:hint="cs"/>
+                <w:sz w:val="32"/>
+                <w:szCs w:val="32"/>
+                <w:cs/>
+                <w:lang w:bidi="th-TH"/>
+              </w:rPr>
+              <w:t>ระบบแสดงข้อความ</w:t>
+            </w:r>
+          </w:p>
+          <w:p>
+            <w:pPr>
+              <w:rPr>
+                <w:rFonts w:ascii="TH SarabunPSK" w:hAnsi="TH SarabunPSK" w:cs="TH SarabunPSK"/>
+                <w:sz w:val="32"/>
+                <w:szCs w:val="32"/>
+                <w:lang w:bidi="th-TH"/>
+              </w:rPr>
+            </w:pPr>
+            <w:r>
+              <w:rPr>
+                <w:rFonts w:ascii="TH SarabunPSK" w:hAnsi="TH SarabunPSK" w:cs="TH SarabunPSK" w:hint="cs"/>
+                <w:sz w:val="32"/>
+                <w:szCs w:val="32"/>
+                <w:cs/>
+                <w:lang w:bidi="th-TH"/>
+              </w:rPr>
+              <w:t>“</w:t>
+            </w:r>
+            <w:r>
+              <w:rPr>
+                <w:rFonts w:ascii="TH SarabunPSK" w:hAnsi="TH SarabunPSK" w:cs="TH SarabunPSK" w:hint="cs"/>
+                <w:sz w:val="32"/>
+                <w:szCs w:val="32"/>
+                <w:lang w:bidi="th-TH"/>
+              </w:rPr>
+              <w:t>Please enter your name</w:t>
+            </w:r>
+            <w:r>
+              <w:rPr>
+                <w:rFonts w:ascii="TH SarabunPSK" w:hAnsi="TH SarabunPSK" w:cs="TH SarabunPSK" w:hint="cs"/>
+                <w:sz w:val="32"/>
+                <w:szCs w:val="32"/>
+                <w:cs/>
+                <w:lang w:bidi="th-TH"/>
+              </w:rPr>
+              <w:t>!!”</w:t>
+            </w:r>
           </w:p>
         </w:tc>
         <w:tc>
@@ -10762,13 +11841,43 @@
           </w:tcPr>
           <w:p>
             <w:pPr>
-              <w:rPr>
-                <w:rFonts w:ascii="TH SarabunPSK" w:hAnsi="TH SarabunPSK" w:cs="TH SarabunPSK"/>
-                <w:sz w:val="32"/>
-                <w:szCs w:val="32"/>
-                <w:lang w:bidi="th-TH"/>
-              </w:rPr>
-            </w:pPr>
+              <w:jc w:val="center"/>
+              <w:rPr>
+                <w:rFonts w:ascii="TH SarabunPSK" w:hAnsi="TH SarabunPSK" w:cs="TH SarabunPSK"/>
+                <w:sz w:val="32"/>
+                <w:szCs w:val="32"/>
+                <w:lang w:bidi="th-TH"/>
+              </w:rPr>
+            </w:pPr>
+            <w:r>
+              <w:rPr>
+                <w:rFonts w:ascii="TH SarabunPSK" w:hAnsi="TH SarabunPSK" w:cs="TH SarabunPSK" w:hint="cs"/>
+                <w:sz w:val="32"/>
+                <w:szCs w:val="32"/>
+                <w:cs/>
+                <w:lang w:bidi="th-TH"/>
+              </w:rPr>
+              <w:t>ผ่าน (</w:t>
+            </w:r>
+            <w:r>
+              <w:rPr>
+                <w:rFonts w:ascii="TH SarabunPSK" w:hAnsi="TH SarabunPSK" w:cs="TH SarabunPSK" w:hint="cs"/>
+                <w:sz w:val="32"/>
+                <w:szCs w:val="32"/>
+                <w:lang w:bidi="th-TH"/>
+              </w:rPr>
+              <w:t>Pass</w:t>
+            </w:r>
+            <w:r>
+              <w:rPr>
+                <w:rFonts w:ascii="TH SarabunPSK" w:hAnsi="TH SarabunPSK" w:cs="TH SarabunPSK" w:hint="cs"/>
+                <w:sz w:val="32"/>
+                <w:szCs w:val="32"/>
+                <w:cs/>
+                <w:lang w:bidi="th-TH"/>
+              </w:rPr>
+              <w:t>)</w:t>
+            </w:r>
           </w:p>
         </w:tc>
         <w:tc>
@@ -11379,13 +12488,43 @@
           </w:tcPr>
           <w:p>
             <w:pPr>
-              <w:rPr>
-                <w:rFonts w:ascii="TH SarabunPSK" w:hAnsi="TH SarabunPSK" w:cs="TH SarabunPSK"/>
-                <w:sz w:val="32"/>
-                <w:szCs w:val="32"/>
-                <w:lang w:bidi="th-TH"/>
-              </w:rPr>
-            </w:pPr>
+              <w:jc w:val="center"/>
+              <w:rPr>
+                <w:rFonts w:ascii="TH SarabunPSK" w:hAnsi="TH SarabunPSK" w:cs="TH SarabunPSK"/>
+                <w:sz w:val="32"/>
+                <w:szCs w:val="32"/>
+                <w:lang w:bidi="th-TH"/>
+              </w:rPr>
+            </w:pPr>
+            <w:r>
+              <w:rPr>
+                <w:rFonts w:ascii="TH SarabunPSK" w:hAnsi="TH SarabunPSK" w:cs="TH SarabunPSK" w:hint="cs"/>
+                <w:sz w:val="32"/>
+                <w:szCs w:val="32"/>
+                <w:cs/>
+                <w:lang w:bidi="th-TH"/>
+              </w:rPr>
+              <w:t>ผ่าน (</w:t>
+            </w:r>
+            <w:r>
+              <w:rPr>
+                <w:rFonts w:ascii="TH SarabunPSK" w:hAnsi="TH SarabunPSK" w:cs="TH SarabunPSK" w:hint="cs"/>
+                <w:sz w:val="32"/>
+                <w:szCs w:val="32"/>
+                <w:lang w:bidi="th-TH"/>
+              </w:rPr>
+              <w:t>Pass</w:t>
+            </w:r>
+            <w:r>
+              <w:rPr>
+                <w:rFonts w:ascii="TH SarabunPSK" w:hAnsi="TH SarabunPSK" w:cs="TH SarabunPSK" w:hint="cs"/>
+                <w:sz w:val="32"/>
+                <w:szCs w:val="32"/>
+                <w:cs/>
+                <w:lang w:bidi="th-TH"/>
+              </w:rPr>
+              <w:t>)</w:t>
+            </w:r>
           </w:p>
         </w:tc>
         <w:tc>
@@ -11931,6 +13070,24 @@
                 <w:lang w:bidi="th-TH"/>
               </w:rPr>
             </w:pPr>
+            <w:r>
+              <w:rPr>
+                <w:rFonts w:ascii="TH SarabunPSK" w:hAnsi="TH SarabunPSK" w:cs="TH SarabunPSK"/>
+                <w:sz w:val="32"/>
+                <w:szCs w:val="32"/>
+                <w:cs/>
+                <w:lang w:bidi="th-TH"/>
+              </w:rPr>
+              <w:t xml:space="preserve">ระบบแสดงหน้า </w:t>
+            </w:r>
+            <w:r>
+              <w:rPr>
+                <w:rFonts w:ascii="TH SarabunPSK" w:hAnsi="TH SarabunPSK" w:cs="TH SarabunPSK"/>
+                <w:sz w:val="32"/>
+                <w:szCs w:val="32"/>
+              </w:rPr>
+              <w:t>Workshop Registration</w:t>
+            </w:r>
           </w:p>
         </w:tc>
         <w:tc>
@@ -11939,13 +13096,43 @@
           </w:tcPr>
           <w:p>
             <w:pPr>
-              <w:rPr>
-                <w:rFonts w:ascii="TH SarabunPSK" w:hAnsi="TH SarabunPSK" w:cs="TH SarabunPSK"/>
-                <w:sz w:val="32"/>
-                <w:szCs w:val="32"/>
-                <w:lang w:bidi="th-TH"/>
-              </w:rPr>
-            </w:pPr>
+              <w:jc w:val="center"/>
+              <w:rPr>
+                <w:rFonts w:ascii="TH SarabunPSK" w:hAnsi="TH SarabunPSK" w:cs="TH SarabunPSK"/>
+                <w:sz w:val="32"/>
+                <w:szCs w:val="32"/>
+                <w:lang w:bidi="th-TH"/>
+              </w:rPr>
+            </w:pPr>
+            <w:r>
+              <w:rPr>
+                <w:rFonts w:ascii="TH SarabunPSK" w:hAnsi="TH SarabunPSK" w:cs="TH SarabunPSK" w:hint="cs"/>
+                <w:sz w:val="32"/>
+                <w:szCs w:val="32"/>
+                <w:cs/>
+                <w:lang w:bidi="th-TH"/>
+              </w:rPr>
+              <w:t>ผ่าน (</w:t>
+            </w:r>
+            <w:r>
+              <w:rPr>
+                <w:rFonts w:ascii="TH SarabunPSK" w:hAnsi="TH SarabunPSK" w:cs="TH SarabunPSK" w:hint="cs"/>
+                <w:sz w:val="32"/>
+                <w:szCs w:val="32"/>
+                <w:lang w:bidi="th-TH"/>
+              </w:rPr>
+              <w:t>Pass</w:t>
+            </w:r>
+            <w:r>
+              <w:rPr>
+                <w:rFonts w:ascii="TH SarabunPSK" w:hAnsi="TH SarabunPSK" w:cs="TH SarabunPSK" w:hint="cs"/>
+                <w:sz w:val="32"/>
+                <w:szCs w:val="32"/>
+                <w:cs/>
+                <w:lang w:bidi="th-TH"/>
+              </w:rPr>
+              <w:t>)</w:t>
+            </w:r>
           </w:p>
         </w:tc>
         <w:tc>
@@ -12504,6 +13691,45 @@
                 <w:lang w:bidi="th-TH"/>
               </w:rPr>
             </w:pPr>
+            <w:r>
+              <w:rPr>
+                <w:rFonts w:ascii="TH SarabunPSK" w:hAnsi="TH SarabunPSK" w:cs="TH SarabunPSK"/>
+                <w:sz w:val="32"/>
+                <w:szCs w:val="32"/>
+                <w:cs/>
+                <w:lang w:bidi="th-TH"/>
+              </w:rPr>
+              <w:t>ระบบ</w:t>
+            </w:r>
+            <w:r>
+              <w:rPr>
+                <w:rFonts w:ascii="TH SarabunPSK" w:hAnsi="TH SarabunPSK" w:cs="TH SarabunPSK" w:hint="cs"/>
+                <w:sz w:val="32"/>
+                <w:szCs w:val="32"/>
+                <w:cs/>
+                <w:lang w:bidi="th-TH"/>
+              </w:rPr>
+              <w:t>แสดงข้อความ “</w:t>
+            </w:r>
+            <w:r>
+              <w:rPr>
+                <w:rFonts w:ascii="TH SarabunPSK" w:hAnsi="TH SarabunPSK" w:cs="TH SarabunPSK" w:hint="cs"/>
+                <w:sz w:val="32"/>
+                <w:szCs w:val="32"/>
+                <w:lang w:bidi="th-TH"/>
+              </w:rPr>
+              <w:t>Please enter your phone number</w:t>
+            </w:r>
+            <w:r>
+              <w:rPr>
+                <w:rFonts w:ascii="TH SarabunPSK" w:hAnsi="TH SarabunPSK" w:cs="TH SarabunPSK" w:hint="cs"/>
+                <w:sz w:val="32"/>
+                <w:szCs w:val="32"/>
+                <w:cs/>
+                <w:lang w:bidi="th-TH"/>
+              </w:rPr>
+              <w:t>!!”</w:t>
+            </w:r>
           </w:p>
         </w:tc>
         <w:tc>
@@ -12512,13 +13738,43 @@
           </w:tcPr>
           <w:p>
             <w:pPr>
-              <w:rPr>
-                <w:rFonts w:ascii="TH SarabunPSK" w:hAnsi="TH SarabunPSK" w:cs="TH SarabunPSK"/>
-                <w:sz w:val="32"/>
-                <w:szCs w:val="32"/>
-                <w:lang w:bidi="th-TH"/>
-              </w:rPr>
-            </w:pPr>
+              <w:jc w:val="center"/>
+              <w:rPr>
+                <w:rFonts w:ascii="TH SarabunPSK" w:hAnsi="TH SarabunPSK" w:cs="TH SarabunPSK"/>
+                <w:sz w:val="32"/>
+                <w:szCs w:val="32"/>
+                <w:lang w:bidi="th-TH"/>
+              </w:rPr>
+            </w:pPr>
+            <w:r>
+              <w:rPr>
+                <w:rFonts w:ascii="TH SarabunPSK" w:hAnsi="TH SarabunPSK" w:cs="TH SarabunPSK" w:hint="cs"/>
+                <w:sz w:val="32"/>
+                <w:szCs w:val="32"/>
+                <w:cs/>
+                <w:lang w:bidi="th-TH"/>
+              </w:rPr>
+              <w:t>ผ่าน (</w:t>
+            </w:r>
+            <w:r>
+              <w:rPr>
+                <w:rFonts w:ascii="TH SarabunPSK" w:hAnsi="TH SarabunPSK" w:cs="TH SarabunPSK" w:hint="cs"/>
+                <w:sz w:val="32"/>
+                <w:szCs w:val="32"/>
+                <w:lang w:bidi="th-TH"/>
+              </w:rPr>
+              <w:t>Pass</w:t>
+            </w:r>
+            <w:r>
+              <w:rPr>
+                <w:rFonts w:ascii="TH SarabunPSK" w:hAnsi="TH SarabunPSK" w:cs="TH SarabunPSK" w:hint="cs"/>
+                <w:sz w:val="32"/>
+                <w:szCs w:val="32"/>
+                <w:cs/>
+                <w:lang w:bidi="th-TH"/>
+              </w:rPr>
+              <w:t>)</w:t>
+            </w:r>
           </w:p>
         </w:tc>
         <w:tc>
@@ -13064,6 +14320,34 @@
                 <w:lang w:bidi="th-TH"/>
               </w:rPr>
             </w:pPr>
+            <w:r>
+              <w:rPr>
+                <w:rFonts w:ascii="TH SarabunPSK" w:hAnsi="TH SarabunPSK" w:cs="TH SarabunPSK" w:hint="cs"/>
+                <w:sz w:val="32"/>
+                <w:szCs w:val="32"/>
+                <w:cs/>
+                <w:lang w:bidi="th-TH"/>
+              </w:rPr>
+              <w:t xml:space="preserve">แสดงหน้า </w:t>
+            </w:r>
+            <w:r>
+              <w:rPr>
+                <w:rFonts w:ascii="TH SarabunPSK" w:hAnsi="TH SarabunPSK" w:cs="TH SarabunPSK"/>
+                <w:sz w:val="32"/>
+                <w:szCs w:val="32"/>
+                <w:lang w:bidi="th-TH"/>
+              </w:rPr>
+              <w:t>Workshop</w:t>
+            </w:r>
+            <w:r>
+              <w:rPr>
+                <w:rFonts w:ascii="TH SarabunPSK" w:hAnsi="TH SarabunPSK" w:cs="TH SarabunPSK" w:hint="cs"/>
+                <w:sz w:val="32"/>
+                <w:szCs w:val="32"/>
+                <w:lang w:bidi="th-TH"/>
+              </w:rPr>
+              <w:t xml:space="preserve"> Registration</w:t>
+            </w:r>
           </w:p>
         </w:tc>
         <w:tc>
@@ -13072,13 +14356,43 @@
           </w:tcPr>
           <w:p>
             <w:pPr>
-              <w:rPr>
-                <w:rFonts w:ascii="TH SarabunPSK" w:hAnsi="TH SarabunPSK" w:cs="TH SarabunPSK"/>
-                <w:sz w:val="32"/>
-                <w:szCs w:val="32"/>
-                <w:lang w:bidi="th-TH"/>
-              </w:rPr>
-            </w:pPr>
+              <w:jc w:val="center"/>
+              <w:rPr>
+                <w:rFonts w:ascii="TH SarabunPSK" w:hAnsi="TH SarabunPSK" w:cs="TH SarabunPSK"/>
+                <w:sz w:val="32"/>
+                <w:szCs w:val="32"/>
+                <w:lang w:bidi="th-TH"/>
+              </w:rPr>
+            </w:pPr>
+            <w:r>
+              <w:rPr>
+                <w:rFonts w:ascii="TH SarabunPSK" w:hAnsi="TH SarabunPSK" w:cs="TH SarabunPSK" w:hint="cs"/>
+                <w:sz w:val="32"/>
+                <w:szCs w:val="32"/>
+                <w:cs/>
+                <w:lang w:bidi="th-TH"/>
+              </w:rPr>
+              <w:t>ผ่าน (</w:t>
+            </w:r>
+            <w:r>
+              <w:rPr>
+                <w:rFonts w:ascii="TH SarabunPSK" w:hAnsi="TH SarabunPSK" w:cs="TH SarabunPSK" w:hint="cs"/>
+                <w:sz w:val="32"/>
+                <w:szCs w:val="32"/>
+                <w:lang w:bidi="th-TH"/>
+              </w:rPr>
+              <w:t>Pass</w:t>
+            </w:r>
+            <w:r>
+              <w:rPr>
+                <w:rFonts w:ascii="TH SarabunPSK" w:hAnsi="TH SarabunPSK" w:cs="TH SarabunPSK" w:hint="cs"/>
+                <w:sz w:val="32"/>
+                <w:szCs w:val="32"/>
+                <w:cs/>
+                <w:lang w:bidi="th-TH"/>
+              </w:rPr>
+              <w:t>)</w:t>
+            </w:r>
           </w:p>
         </w:tc>
         <w:tc>
@@ -13857,6 +15171,45 @@
                 <w:lang w:bidi="th-TH"/>
               </w:rPr>
             </w:pPr>
+            <w:r>
+              <w:rPr>
+                <w:rFonts w:ascii="TH SarabunPSK" w:hAnsi="TH SarabunPSK" w:cs="TH SarabunPSK"/>
+                <w:sz w:val="32"/>
+                <w:szCs w:val="32"/>
+                <w:cs/>
+                <w:lang w:bidi="th-TH"/>
+              </w:rPr>
+              <w:t>ระบบ</w:t>
+            </w:r>
+            <w:r>
+              <w:rPr>
+                <w:rFonts w:ascii="TH SarabunPSK" w:hAnsi="TH SarabunPSK" w:cs="TH SarabunPSK" w:hint="cs"/>
+                <w:sz w:val="32"/>
+                <w:szCs w:val="32"/>
+                <w:cs/>
+                <w:lang w:bidi="th-TH"/>
+              </w:rPr>
+              <w:t>แสดงข้อความ “</w:t>
+            </w:r>
+            <w:r>
+              <w:rPr>
+                <w:rFonts w:ascii="TH SarabunPSK" w:hAnsi="TH SarabunPSK" w:cs="TH SarabunPSK" w:hint="cs"/>
+                <w:sz w:val="32"/>
+                <w:szCs w:val="32"/>
+                <w:lang w:bidi="th-TH"/>
+              </w:rPr>
+              <w:t>Please enter your phone number</w:t>
+            </w:r>
+            <w:r>
+              <w:rPr>
+                <w:rFonts w:ascii="TH SarabunPSK" w:hAnsi="TH SarabunPSK" w:cs="TH SarabunPSK" w:hint="cs"/>
+                <w:sz w:val="32"/>
+                <w:szCs w:val="32"/>
+                <w:cs/>
+                <w:lang w:bidi="th-TH"/>
+              </w:rPr>
+              <w:t>!!”</w:t>
+            </w:r>
           </w:p>
         </w:tc>
         <w:tc>
@@ -13865,6 +15218,47 @@
           </w:tcPr>
           <w:p>
             <w:pPr>
+              <w:pStyle w:val="ListParagraph"/>
+              <w:ind w:left="360"/>
+              <w:rPr>
+                <w:rFonts w:ascii="TH SarabunPSK" w:hAnsi="TH SarabunPSK" w:cs="TH SarabunPSK"/>
+                <w:sz w:val="32"/>
+                <w:szCs w:val="32"/>
+                <w:lang w:bidi="th-TH"/>
+              </w:rPr>
+            </w:pPr>
+            <w:r>
+              <w:rPr>
+                <w:rFonts w:ascii="TH SarabunPSK" w:hAnsi="TH SarabunPSK" w:cs="TH SarabunPSK" w:hint="cs"/>
+                <w:sz w:val="32"/>
+                <w:szCs w:val="32"/>
+                <w:cs/>
+                <w:lang w:bidi="th-TH"/>
+              </w:rPr>
+              <w:t>ไม่ผ่าน (</w:t>
+            </w:r>
+            <w:r>
+              <w:rPr>
+                <w:rFonts w:ascii="TH SarabunPSK" w:hAnsi="TH SarabunPSK" w:cs="TH SarabunPSK" w:hint="cs"/>
+                <w:sz w:val="32"/>
+                <w:szCs w:val="32"/>
+                <w:lang w:bidi="th-TH"/>
+              </w:rPr>
+              <w:t>Fail</w:t>
+            </w:r>
+            <w:r>
+              <w:rPr>
+                <w:rFonts w:ascii="TH SarabunPSK" w:hAnsi="TH SarabunPSK" w:cs="TH SarabunPSK" w:hint="cs"/>
+                <w:sz w:val="32"/>
+                <w:szCs w:val="32"/>
+                <w:cs/>
+                <w:lang w:bidi="th-TH"/>
+              </w:rPr>
+              <w:t>)</w:t>
+            </w:r>
+          </w:p>
+          <w:p>
+            <w:pPr>
               <w:rPr>
                 <w:rFonts w:ascii="TH SarabunPSK" w:hAnsi="TH SarabunPSK" w:cs="TH SarabunPSK"/>
                 <w:sz w:val="32"/>
@@ -13881,12 +15275,207 @@
           <w:p>
             <w:pPr>
               <w:rPr>
-                <w:rFonts w:ascii="TH SarabunPSK" w:hAnsi="TH SarabunPSK" w:cs="TH SarabunPSK"/>
-                <w:sz w:val="32"/>
-                <w:szCs w:val="32"/>
-                <w:lang w:bidi="th-TH"/>
-              </w:rPr>
-            </w:pPr>
+                <w:rFonts w:ascii="TH SarabunPSK" w:hAnsi="TH SarabunPSK" w:cs="TH SarabunPSK" w:hint="cs"/>
+                <w:sz w:val="32"/>
+                <w:szCs w:val="32"/>
+                <w:cs/>
+                <w:lang w:bidi="th-TH"/>
+              </w:rPr>
+            </w:pPr>
+            <w:r>
+              <w:rPr>
+                <w:rFonts w:ascii="TH SarabunPSK" w:hAnsi="TH SarabunPSK" w:cs="TH SarabunPSK" w:hint="cs"/>
+                <w:sz w:val="32"/>
+                <w:szCs w:val="32"/>
+                <w:cs/>
+                <w:lang w:bidi="th-TH"/>
+              </w:rPr>
+              <w:t>ต้องแสดงข้อความ</w:t>
+            </w:r>
+            <w:r>
+              <w:rPr>
+                <w:rFonts w:ascii="TH SarabunPSK" w:hAnsi="TH SarabunPSK" w:cs="TH SarabunPSK" w:hint="cs"/>
+                <w:sz w:val="32"/>
+                <w:szCs w:val="32"/>
+                <w:lang w:bidi="th-TH"/>
+              </w:rPr>
+              <w:t>Please enter a valid phone number, e</w:t>
+            </w:r>
+            <w:r>
+              <w:rPr>
+                <w:rFonts w:ascii="TH SarabunPSK" w:hAnsi="TH SarabunPSK" w:cs="TH SarabunPSK" w:hint="cs"/>
+                <w:sz w:val="32"/>
+                <w:szCs w:val="32"/>
+                <w:cs/>
+                <w:lang w:bidi="th-TH"/>
+              </w:rPr>
+              <w:t>.</w:t>
+            </w:r>
+            <w:r>
+              <w:rPr>
+                <w:rFonts w:ascii="TH SarabunPSK" w:hAnsi="TH SarabunPSK" w:cs="TH SarabunPSK" w:hint="cs"/>
+                <w:sz w:val="32"/>
+                <w:szCs w:val="32"/>
+                <w:lang w:bidi="th-TH"/>
+              </w:rPr>
+              <w:t>g</w:t>
+            </w:r>
+            <w:r>
+              <w:rPr>
+                <w:rFonts w:ascii="TH SarabunPSK" w:hAnsi="TH SarabunPSK" w:cs="TH SarabunPSK" w:hint="cs"/>
+                <w:sz w:val="32"/>
+                <w:szCs w:val="32"/>
+                <w:cs/>
+                <w:lang w:bidi="th-TH"/>
+              </w:rPr>
+              <w:t>.</w:t>
+            </w:r>
+            <w:r>
+              <w:rPr>
+                <w:rFonts w:ascii="TH SarabunPSK" w:hAnsi="TH SarabunPSK" w:cs="TH SarabunPSK" w:hint="cs"/>
+                <w:sz w:val="32"/>
+                <w:szCs w:val="32"/>
+                <w:lang w:bidi="th-TH"/>
+              </w:rPr>
+              <w:t>, 081</w:t>
+            </w:r>
+            <w:r>
+              <w:rPr>
+                <w:rFonts w:ascii="TH SarabunPSK" w:hAnsi="TH SarabunPSK" w:cs="TH SarabunPSK" w:hint="cs"/>
+                <w:sz w:val="32"/>
+                <w:szCs w:val="32"/>
+                <w:cs/>
+                <w:lang w:bidi="th-TH"/>
+              </w:rPr>
+              <w:t>-</w:t>
+            </w:r>
+            <w:r>
+              <w:rPr>
+                <w:rFonts w:ascii="TH SarabunPSK" w:hAnsi="TH SarabunPSK" w:cs="TH SarabunPSK" w:hint="cs"/>
+                <w:sz w:val="32"/>
+                <w:szCs w:val="32"/>
+                <w:lang w:bidi="th-TH"/>
+              </w:rPr>
+              <w:t>234</w:t>
+            </w:r>
+            <w:r>
+              <w:rPr>
+                <w:rFonts w:ascii="TH SarabunPSK" w:hAnsi="TH SarabunPSK" w:cs="TH SarabunPSK" w:hint="cs"/>
+                <w:sz w:val="32"/>
+                <w:szCs w:val="32"/>
+                <w:cs/>
+                <w:lang w:bidi="th-TH"/>
+              </w:rPr>
+              <w:t>-</w:t>
+            </w:r>
+            <w:r>
+              <w:rPr>
+                <w:rFonts w:ascii="TH SarabunPSK" w:hAnsi="TH SarabunPSK" w:cs="TH SarabunPSK" w:hint="cs"/>
+                <w:sz w:val="32"/>
+                <w:szCs w:val="32"/>
+                <w:lang w:bidi="th-TH"/>
+              </w:rPr>
+              <w:t>5678, 081 234 5678, or 081</w:t>
+            </w:r>
+            <w:r>
+              <w:rPr>
+                <w:rFonts w:ascii="TH SarabunPSK" w:hAnsi="TH SarabunPSK" w:cs="TH SarabunPSK" w:hint="cs"/>
+                <w:sz w:val="32"/>
+                <w:szCs w:val="32"/>
+                <w:cs/>
+                <w:lang w:bidi="th-TH"/>
+              </w:rPr>
+              <w:t>.</w:t>
+            </w:r>
+            <w:r>
+              <w:rPr>
+                <w:rFonts w:ascii="TH SarabunPSK" w:hAnsi="TH SarabunPSK" w:cs="TH SarabunPSK" w:hint="cs"/>
+                <w:sz w:val="32"/>
+                <w:szCs w:val="32"/>
+                <w:lang w:bidi="th-TH"/>
+              </w:rPr>
+              <w:t>234</w:t>
+            </w:r>
+            <w:r>
+              <w:rPr>
+                <w:rFonts w:ascii="TH SarabunPSK" w:hAnsi="TH SarabunPSK" w:cs="TH SarabunPSK" w:hint="cs"/>
+                <w:sz w:val="32"/>
+                <w:szCs w:val="32"/>
+                <w:cs/>
+                <w:lang w:bidi="th-TH"/>
+              </w:rPr>
+              <w:t>.</w:t>
+            </w:r>
+            <w:r>
+              <w:rPr>
+                <w:rFonts w:ascii="TH SarabunPSK" w:hAnsi="TH SarabunPSK" w:cs="TH SarabunPSK" w:hint="cs"/>
+                <w:sz w:val="32"/>
+                <w:szCs w:val="32"/>
+                <w:lang w:bidi="th-TH"/>
+              </w:rPr>
+              <w:t>5678</w:t>
+            </w:r>
+            <w:r>
+              <w:rPr>
+                <w:rFonts w:ascii="TH SarabunPSK" w:hAnsi="TH SarabunPSK" w:cs="TH SarabunPSK" w:hint="cs"/>
+                <w:sz w:val="32"/>
+                <w:szCs w:val="32"/>
+                <w:cs/>
+                <w:lang w:bidi="th-TH"/>
+              </w:rPr>
+              <w:t>)”</w:t>
+            </w:r>
+            <w:r>
+              <w:rPr>
+                <w:rFonts w:ascii="TH SarabunPSK" w:hAnsi="TH SarabunPSK" w:cs="TH SarabunPSK"/>
+                <w:sz w:val="32"/>
+                <w:szCs w:val="32"/>
+                <w:cs/>
+                <w:lang w:bidi="th-TH"/>
+              </w:rPr>
+              <w:br/>
+            </w:r>
+            <w:proofErr w:type="gramStart"/>
+            <w:r>
+              <w:rPr>
+                <w:rFonts w:ascii="TH SarabunPSK" w:hAnsi="TH SarabunPSK" w:cs="TH SarabunPSK" w:hint="cs"/>
+                <w:sz w:val="32"/>
+                <w:szCs w:val="32"/>
+                <w:cs/>
+                <w:lang w:bidi="th-TH"/>
+              </w:rPr>
+              <w:t>แต่ระบบแสดงข้อความ</w:t>
+            </w:r>
+            <w:r>
+              <w:rPr>
+                <w:rFonts w:ascii="TH SarabunPSK" w:hAnsi="TH SarabunPSK" w:cs="TH SarabunPSK" w:hint="cs"/>
+                <w:sz w:val="32"/>
+                <w:szCs w:val="32"/>
+                <w:cs/>
+                <w:lang w:bidi="th-TH"/>
+              </w:rPr>
+              <w:t>“</w:t>
+            </w:r>
+            <w:proofErr w:type="gramEnd"/>
+            <w:r>
+              <w:rPr>
+                <w:rFonts w:ascii="TH SarabunPSK" w:hAnsi="TH SarabunPSK" w:cs="TH SarabunPSK" w:hint="cs"/>
+                <w:sz w:val="32"/>
+                <w:szCs w:val="32"/>
+                <w:lang w:bidi="th-TH"/>
+              </w:rPr>
+              <w:t>Please enter your phone number</w:t>
+            </w:r>
+            <w:r>
+              <w:rPr>
+                <w:rFonts w:ascii="TH SarabunPSK" w:hAnsi="TH SarabunPSK" w:cs="TH SarabunPSK" w:hint="cs"/>
+                <w:sz w:val="32"/>
+                <w:szCs w:val="32"/>
+                <w:cs/>
+                <w:lang w:bidi="th-TH"/>
+              </w:rPr>
+              <w:t>!!”</w:t>
+            </w:r>
           </w:p>
         </w:tc>
       </w:tr>
@@ -13984,6 +15573,7 @@
                 <w:szCs w:val="32"/>
                 <w:lang w:bidi="th-TH"/>
               </w:rPr>
+              <w:lastRenderedPageBreak/>
               <w:t>Scenario ID</w:t>
             </w:r>
           </w:p>
@@ -14364,13 +15954,23 @@
           </w:tcPr>
           <w:p>
             <w:pPr>
-              <w:rPr>
-                <w:rFonts w:ascii="TH SarabunPSK" w:hAnsi="TH SarabunPSK" w:cs="TH SarabunPSK"/>
-                <w:sz w:val="32"/>
-                <w:szCs w:val="32"/>
-                <w:lang w:bidi="th-TH"/>
-              </w:rPr>
-            </w:pPr>
+              <w:jc w:val="center"/>
+              <w:rPr>
+                <w:rFonts w:ascii="TH SarabunPSK" w:hAnsi="TH SarabunPSK" w:cs="TH SarabunPSK"/>
+                <w:sz w:val="32"/>
+                <w:szCs w:val="32"/>
+                <w:lang w:bidi="th-TH"/>
+              </w:rPr>
+            </w:pPr>
+            <w:r>
+              <w:rPr>
+                <w:rFonts w:ascii="TH SarabunPSK" w:hAnsi="TH SarabunPSK" w:cs="TH SarabunPSK"/>
+                <w:sz w:val="32"/>
+                <w:szCs w:val="32"/>
+                <w:lang w:bidi="th-TH"/>
+              </w:rPr>
+              <w:t>2</w:t>
+            </w:r>
           </w:p>
         </w:tc>
         <w:tc>
@@ -14379,13 +15979,23 @@
           </w:tcPr>
           <w:p>
             <w:pPr>
-              <w:rPr>
-                <w:rFonts w:ascii="TH SarabunPSK" w:hAnsi="TH SarabunPSK" w:cs="TH SarabunPSK"/>
-                <w:sz w:val="32"/>
-                <w:szCs w:val="32"/>
-                <w:lang w:bidi="th-TH"/>
-              </w:rPr>
-            </w:pPr>
+              <w:jc w:val="center"/>
+              <w:rPr>
+                <w:rFonts w:ascii="TH SarabunPSK" w:hAnsi="TH SarabunPSK" w:cs="TH SarabunPSK"/>
+                <w:sz w:val="32"/>
+                <w:szCs w:val="32"/>
+                <w:lang w:bidi="th-TH"/>
+              </w:rPr>
+            </w:pPr>
+            <w:r>
+              <w:rPr>
+                <w:rFonts w:ascii="TH SarabunPSK" w:hAnsi="TH SarabunPSK" w:cs="TH SarabunPSK"/>
+                <w:sz w:val="32"/>
+                <w:szCs w:val="32"/>
+                <w:lang w:bidi="th-TH"/>
+              </w:rPr>
+              <w:t>2</w:t>
+            </w:r>
           </w:p>
         </w:tc>
         <w:tc>
@@ -14394,13 +16004,23 @@
           </w:tcPr>
           <w:p>
             <w:pPr>
-              <w:rPr>
-                <w:rFonts w:ascii="TH SarabunPSK" w:hAnsi="TH SarabunPSK" w:cs="TH SarabunPSK"/>
-                <w:sz w:val="32"/>
-                <w:szCs w:val="32"/>
-                <w:lang w:bidi="th-TH"/>
-              </w:rPr>
-            </w:pPr>
+              <w:jc w:val="center"/>
+              <w:rPr>
+                <w:rFonts w:ascii="TH SarabunPSK" w:hAnsi="TH SarabunPSK" w:cs="TH SarabunPSK"/>
+                <w:sz w:val="32"/>
+                <w:szCs w:val="32"/>
+                <w:lang w:bidi="th-TH"/>
+              </w:rPr>
+            </w:pPr>
+            <w:r>
+              <w:rPr>
+                <w:rFonts w:ascii="TH SarabunPSK" w:hAnsi="TH SarabunPSK" w:cs="TH SarabunPSK"/>
+                <w:sz w:val="32"/>
+                <w:szCs w:val="32"/>
+                <w:lang w:bidi="th-TH"/>
+              </w:rPr>
+              <w:t>0</w:t>
+            </w:r>
           </w:p>
         </w:tc>
         <w:tc>
@@ -14409,13 +16029,23 @@
           </w:tcPr>
           <w:p>
             <w:pPr>
-              <w:rPr>
-                <w:rFonts w:ascii="TH SarabunPSK" w:hAnsi="TH SarabunPSK" w:cs="TH SarabunPSK"/>
-                <w:sz w:val="32"/>
-                <w:szCs w:val="32"/>
-                <w:lang w:bidi="th-TH"/>
-              </w:rPr>
-            </w:pPr>
+              <w:jc w:val="center"/>
+              <w:rPr>
+                <w:rFonts w:ascii="TH SarabunPSK" w:hAnsi="TH SarabunPSK" w:cs="TH SarabunPSK"/>
+                <w:sz w:val="32"/>
+                <w:szCs w:val="32"/>
+                <w:lang w:bidi="th-TH"/>
+              </w:rPr>
+            </w:pPr>
+            <w:r>
+              <w:rPr>
+                <w:rFonts w:ascii="TH SarabunPSK" w:hAnsi="TH SarabunPSK" w:cs="TH SarabunPSK"/>
+                <w:sz w:val="32"/>
+                <w:szCs w:val="32"/>
+                <w:lang w:bidi="th-TH"/>
+              </w:rPr>
+              <w:t>0</w:t>
+            </w:r>
           </w:p>
         </w:tc>
         <w:tc>
@@ -14424,13 +16054,23 @@
           </w:tcPr>
           <w:p>
             <w:pPr>
-              <w:rPr>
-                <w:rFonts w:ascii="TH SarabunPSK" w:hAnsi="TH SarabunPSK" w:cs="TH SarabunPSK"/>
-                <w:sz w:val="32"/>
-                <w:szCs w:val="32"/>
-                <w:lang w:bidi="th-TH"/>
-              </w:rPr>
-            </w:pPr>
+              <w:jc w:val="center"/>
+              <w:rPr>
+                <w:rFonts w:ascii="TH SarabunPSK" w:hAnsi="TH SarabunPSK" w:cs="TH SarabunPSK"/>
+                <w:sz w:val="32"/>
+                <w:szCs w:val="32"/>
+                <w:lang w:bidi="th-TH"/>
+              </w:rPr>
+            </w:pPr>
+            <w:r>
+              <w:rPr>
+                <w:rFonts w:ascii="TH SarabunPSK" w:hAnsi="TH SarabunPSK" w:cs="TH SarabunPSK"/>
+                <w:sz w:val="32"/>
+                <w:szCs w:val="32"/>
+                <w:lang w:bidi="th-TH"/>
+              </w:rPr>
+              <w:t>0</w:t>
+            </w:r>
           </w:p>
         </w:tc>
         <w:tc>
@@ -14446,6 +16086,16 @@
                 <w:lang w:bidi="th-TH"/>
               </w:rPr>
             </w:pPr>
+            <w:r>
+              <w:rPr>
+                <w:rFonts w:ascii="TH SarabunPSK" w:hAnsi="TH SarabunPSK" w:cs="TH SarabunPSK"/>
+                <w:sz w:val="32"/>
+                <w:szCs w:val="32"/>
+                <w:cs/>
+                <w:lang w:bidi="th-TH"/>
+              </w:rPr>
+              <w:t>ผ่านการทดสอบตามเงื่อนไขที่กำหนด ระบบสามารถลงทะเบียนได้สำเร็จ</w:t>
+            </w:r>
           </w:p>
         </w:tc>
         <w:tc>
@@ -14454,13 +16104,23 @@
           </w:tcPr>
           <w:p>
             <w:pPr>
-              <w:rPr>
-                <w:rFonts w:ascii="TH SarabunPSK" w:hAnsi="TH SarabunPSK" w:cs="TH SarabunPSK"/>
-                <w:sz w:val="32"/>
-                <w:szCs w:val="32"/>
-                <w:lang w:bidi="th-TH"/>
-              </w:rPr>
-            </w:pPr>
+              <w:jc w:val="center"/>
+              <w:rPr>
+                <w:rFonts w:ascii="TH SarabunPSK" w:hAnsi="TH SarabunPSK" w:cs="TH SarabunPSK"/>
+                <w:sz w:val="32"/>
+                <w:szCs w:val="32"/>
+                <w:lang w:bidi="th-TH"/>
+              </w:rPr>
+            </w:pPr>
+            <w:r>
+              <w:rPr>
+                <w:rFonts w:ascii="TH SarabunPSK" w:hAnsi="TH SarabunPSK" w:cs="TH SarabunPSK"/>
+                <w:sz w:val="32"/>
+                <w:szCs w:val="32"/>
+                <w:lang w:bidi="th-TH"/>
+              </w:rPr>
+              <w:t>-</w:t>
+            </w:r>
           </w:p>
         </w:tc>
       </w:tr>
@@ -14616,13 +16276,23 @@
           </w:tcPr>
           <w:p>
             <w:pPr>
-              <w:rPr>
-                <w:rFonts w:ascii="TH SarabunPSK" w:hAnsi="TH SarabunPSK" w:cs="TH SarabunPSK"/>
-                <w:sz w:val="32"/>
-                <w:szCs w:val="32"/>
-                <w:lang w:bidi="th-TH"/>
-              </w:rPr>
-            </w:pPr>
+              <w:jc w:val="center"/>
+              <w:rPr>
+                <w:rFonts w:ascii="TH SarabunPSK" w:hAnsi="TH SarabunPSK" w:cs="TH SarabunPSK"/>
+                <w:sz w:val="32"/>
+                <w:szCs w:val="32"/>
+                <w:lang w:bidi="th-TH"/>
+              </w:rPr>
+            </w:pPr>
+            <w:r>
+              <w:rPr>
+                <w:rFonts w:ascii="TH SarabunPSK" w:hAnsi="TH SarabunPSK" w:cs="TH SarabunPSK"/>
+                <w:sz w:val="32"/>
+                <w:szCs w:val="32"/>
+                <w:lang w:bidi="th-TH"/>
+              </w:rPr>
+              <w:t>6</w:t>
+            </w:r>
           </w:p>
         </w:tc>
         <w:tc>
@@ -14634,13 +16304,23 @@
           </w:tcPr>
           <w:p>
             <w:pPr>
-              <w:rPr>
-                <w:rFonts w:ascii="TH SarabunPSK" w:hAnsi="TH SarabunPSK" w:cs="TH SarabunPSK"/>
-                <w:sz w:val="32"/>
-                <w:szCs w:val="32"/>
-                <w:lang w:bidi="th-TH"/>
-              </w:rPr>
-            </w:pPr>
+              <w:jc w:val="center"/>
+              <w:rPr>
+                <w:rFonts w:ascii="TH SarabunPSK" w:hAnsi="TH SarabunPSK" w:cs="TH SarabunPSK"/>
+                <w:sz w:val="32"/>
+                <w:szCs w:val="32"/>
+                <w:lang w:bidi="th-TH"/>
+              </w:rPr>
+            </w:pPr>
+            <w:r>
+              <w:rPr>
+                <w:rFonts w:ascii="TH SarabunPSK" w:hAnsi="TH SarabunPSK" w:cs="TH SarabunPSK"/>
+                <w:sz w:val="32"/>
+                <w:szCs w:val="32"/>
+                <w:lang w:bidi="th-TH"/>
+              </w:rPr>
+              <w:t>5</w:t>
+            </w:r>
           </w:p>
         </w:tc>
         <w:tc>
@@ -14652,13 +16332,23 @@
           </w:tcPr>
           <w:p>
             <w:pPr>
-              <w:rPr>
-                <w:rFonts w:ascii="TH SarabunPSK" w:hAnsi="TH SarabunPSK" w:cs="TH SarabunPSK"/>
-                <w:sz w:val="32"/>
-                <w:szCs w:val="32"/>
-                <w:lang w:bidi="th-TH"/>
-              </w:rPr>
-            </w:pPr>
+              <w:jc w:val="center"/>
+              <w:rPr>
+                <w:rFonts w:ascii="TH SarabunPSK" w:hAnsi="TH SarabunPSK" w:cs="TH SarabunPSK"/>
+                <w:sz w:val="32"/>
+                <w:szCs w:val="32"/>
+                <w:lang w:bidi="th-TH"/>
+              </w:rPr>
+            </w:pPr>
+            <w:r>
+              <w:rPr>
+                <w:rFonts w:ascii="TH SarabunPSK" w:hAnsi="TH SarabunPSK" w:cs="TH SarabunPSK"/>
+                <w:sz w:val="32"/>
+                <w:szCs w:val="32"/>
+                <w:lang w:bidi="th-TH"/>
+              </w:rPr>
+              <w:t>1</w:t>
+            </w:r>
           </w:p>
         </w:tc>
         <w:tc>
@@ -14670,13 +16360,23 @@
           </w:tcPr>
           <w:p>
             <w:pPr>
-              <w:rPr>
-                <w:rFonts w:ascii="TH SarabunPSK" w:hAnsi="TH SarabunPSK" w:cs="TH SarabunPSK"/>
-                <w:sz w:val="32"/>
-                <w:szCs w:val="32"/>
-                <w:lang w:bidi="th-TH"/>
-              </w:rPr>
-            </w:pPr>
+              <w:jc w:val="center"/>
+              <w:rPr>
+                <w:rFonts w:ascii="TH SarabunPSK" w:hAnsi="TH SarabunPSK" w:cs="TH SarabunPSK"/>
+                <w:sz w:val="32"/>
+                <w:szCs w:val="32"/>
+                <w:lang w:bidi="th-TH"/>
+              </w:rPr>
+            </w:pPr>
+            <w:r>
+              <w:rPr>
+                <w:rFonts w:ascii="TH SarabunPSK" w:hAnsi="TH SarabunPSK" w:cs="TH SarabunPSK"/>
+                <w:sz w:val="32"/>
+                <w:szCs w:val="32"/>
+                <w:lang w:bidi="th-TH"/>
+              </w:rPr>
+              <w:t>0</w:t>
+            </w:r>
           </w:p>
         </w:tc>
         <w:tc>
@@ -14688,13 +16388,23 @@
           </w:tcPr>
           <w:p>
             <w:pPr>
-              <w:rPr>
-                <w:rFonts w:ascii="TH SarabunPSK" w:hAnsi="TH SarabunPSK" w:cs="TH SarabunPSK"/>
-                <w:sz w:val="32"/>
-                <w:szCs w:val="32"/>
-                <w:lang w:bidi="th-TH"/>
-              </w:rPr>
-            </w:pPr>
+              <w:jc w:val="center"/>
+              <w:rPr>
+                <w:rFonts w:ascii="TH SarabunPSK" w:hAnsi="TH SarabunPSK" w:cs="TH SarabunPSK"/>
+                <w:sz w:val="32"/>
+                <w:szCs w:val="32"/>
+                <w:lang w:bidi="th-TH"/>
+              </w:rPr>
+            </w:pPr>
+            <w:r>
+              <w:rPr>
+                <w:rFonts w:ascii="TH SarabunPSK" w:hAnsi="TH SarabunPSK" w:cs="TH SarabunPSK"/>
+                <w:sz w:val="32"/>
+                <w:szCs w:val="32"/>
+                <w:lang w:bidi="th-TH"/>
+              </w:rPr>
+              <w:t>0</w:t>
+            </w:r>
           </w:p>
         </w:tc>
         <w:tc>
@@ -14713,6 +16423,16 @@
                 <w:lang w:bidi="th-TH"/>
               </w:rPr>
             </w:pPr>
+            <w:r>
+              <w:rPr>
+                <w:rFonts w:ascii="TH SarabunPSK" w:hAnsi="TH SarabunPSK" w:cs="TH SarabunPSK"/>
+                <w:sz w:val="32"/>
+                <w:szCs w:val="32"/>
+                <w:cs/>
+                <w:lang w:bidi="th-TH"/>
+              </w:rPr>
+              <w:t>ระบบแสดงข้อความแจ้งเตือนถูกต้องเมื่อข้อมูลไม่ครบ</w:t>
+            </w:r>
           </w:p>
         </w:tc>
         <w:tc>
@@ -14724,13 +16444,23 @@
           </w:tcPr>
           <w:p>
             <w:pPr>
-              <w:rPr>
-                <w:rFonts w:ascii="TH SarabunPSK" w:hAnsi="TH SarabunPSK" w:cs="TH SarabunPSK"/>
-                <w:sz w:val="32"/>
-                <w:szCs w:val="32"/>
-                <w:lang w:bidi="th-TH"/>
-              </w:rPr>
-            </w:pPr>
+              <w:jc w:val="center"/>
+              <w:rPr>
+                <w:rFonts w:ascii="TH SarabunPSK" w:hAnsi="TH SarabunPSK" w:cs="TH SarabunPSK"/>
+                <w:sz w:val="32"/>
+                <w:szCs w:val="32"/>
+                <w:lang w:bidi="th-TH"/>
+              </w:rPr>
+            </w:pPr>
+            <w:r>
+              <w:rPr>
+                <w:rFonts w:ascii="TH SarabunPSK" w:hAnsi="TH SarabunPSK" w:cs="TH SarabunPSK"/>
+                <w:sz w:val="32"/>
+                <w:szCs w:val="32"/>
+                <w:lang w:bidi="th-TH"/>
+              </w:rPr>
+              <w:t>-</w:t>
+            </w:r>
           </w:p>
         </w:tc>
       </w:tr>
@@ -14769,7 +16499,6 @@
                 <w:cs/>
                 <w:lang w:bidi="th-TH"/>
               </w:rPr>
-              <w:lastRenderedPageBreak/>
               <w:t>รวม</w:t>
             </w:r>
           </w:p>
@@ -14786,13 +16515,23 @@
           </w:tcPr>
           <w:p>
             <w:pPr>
-              <w:rPr>
-                <w:rFonts w:ascii="TH SarabunPSK" w:hAnsi="TH SarabunPSK" w:cs="TH SarabunPSK"/>
-                <w:sz w:val="32"/>
-                <w:szCs w:val="32"/>
-                <w:lang w:bidi="th-TH"/>
-              </w:rPr>
-            </w:pPr>
+              <w:jc w:val="center"/>
+              <w:rPr>
+                <w:rFonts w:ascii="TH SarabunPSK" w:hAnsi="TH SarabunPSK" w:cs="TH SarabunPSK"/>
+                <w:sz w:val="32"/>
+                <w:szCs w:val="32"/>
+                <w:lang w:bidi="th-TH"/>
+              </w:rPr>
+            </w:pPr>
+            <w:r>
+              <w:rPr>
+                <w:rFonts w:ascii="TH SarabunPSK" w:hAnsi="TH SarabunPSK" w:cs="TH SarabunPSK"/>
+                <w:sz w:val="32"/>
+                <w:szCs w:val="32"/>
+                <w:lang w:bidi="th-TH"/>
+              </w:rPr>
+              <w:t>8</w:t>
+            </w:r>
           </w:p>
         </w:tc>
         <w:tc>
@@ -14807,13 +16546,23 @@
           </w:tcPr>
           <w:p>
             <w:pPr>
-              <w:rPr>
-                <w:rFonts w:ascii="TH SarabunPSK" w:hAnsi="TH SarabunPSK" w:cs="TH SarabunPSK"/>
-                <w:sz w:val="32"/>
-                <w:szCs w:val="32"/>
-                <w:lang w:bidi="th-TH"/>
-              </w:rPr>
-            </w:pPr>
+              <w:jc w:val="center"/>
+              <w:rPr>
+                <w:rFonts w:ascii="TH SarabunPSK" w:hAnsi="TH SarabunPSK" w:cs="TH SarabunPSK"/>
+                <w:sz w:val="32"/>
+                <w:szCs w:val="32"/>
+                <w:lang w:bidi="th-TH"/>
+              </w:rPr>
+            </w:pPr>
+            <w:r>
+              <w:rPr>
+                <w:rFonts w:ascii="TH SarabunPSK" w:hAnsi="TH SarabunPSK" w:cs="TH SarabunPSK"/>
+                <w:sz w:val="32"/>
+                <w:szCs w:val="32"/>
+                <w:lang w:bidi="th-TH"/>
+              </w:rPr>
+              <w:t>7</w:t>
+            </w:r>
           </w:p>
         </w:tc>
         <w:tc>
@@ -14828,13 +16577,23 @@
           </w:tcPr>
           <w:p>
             <w:pPr>
-              <w:rPr>
-                <w:rFonts w:ascii="TH SarabunPSK" w:hAnsi="TH SarabunPSK" w:cs="TH SarabunPSK"/>
-                <w:sz w:val="32"/>
-                <w:szCs w:val="32"/>
-                <w:lang w:bidi="th-TH"/>
-              </w:rPr>
-            </w:pPr>
+              <w:jc w:val="center"/>
+              <w:rPr>
+                <w:rFonts w:ascii="TH SarabunPSK" w:hAnsi="TH SarabunPSK" w:cs="TH SarabunPSK"/>
+                <w:sz w:val="32"/>
+                <w:szCs w:val="32"/>
+                <w:lang w:bidi="th-TH"/>
+              </w:rPr>
+            </w:pPr>
+            <w:r>
+              <w:rPr>
+                <w:rFonts w:ascii="TH SarabunPSK" w:hAnsi="TH SarabunPSK" w:cs="TH SarabunPSK"/>
+                <w:sz w:val="32"/>
+                <w:szCs w:val="32"/>
+                <w:lang w:bidi="th-TH"/>
+              </w:rPr>
+              <w:t>1</w:t>
+            </w:r>
           </w:p>
         </w:tc>
         <w:tc>
@@ -14849,13 +16608,23 @@
           </w:tcPr>
           <w:p>
             <w:pPr>
-              <w:rPr>
-                <w:rFonts w:ascii="TH SarabunPSK" w:hAnsi="TH SarabunPSK" w:cs="TH SarabunPSK"/>
-                <w:sz w:val="32"/>
-                <w:szCs w:val="32"/>
-                <w:lang w:bidi="th-TH"/>
-              </w:rPr>
-            </w:pPr>
+              <w:jc w:val="center"/>
+              <w:rPr>
+                <w:rFonts w:ascii="TH SarabunPSK" w:hAnsi="TH SarabunPSK" w:cs="TH SarabunPSK"/>
+                <w:sz w:val="32"/>
+                <w:szCs w:val="32"/>
+                <w:lang w:bidi="th-TH"/>
+              </w:rPr>
+            </w:pPr>
+            <w:r>
+              <w:rPr>
+                <w:rFonts w:ascii="TH SarabunPSK" w:hAnsi="TH SarabunPSK" w:cs="TH SarabunPSK"/>
+                <w:sz w:val="32"/>
+                <w:szCs w:val="32"/>
+                <w:lang w:bidi="th-TH"/>
+              </w:rPr>
+              <w:t>0</w:t>
+            </w:r>
           </w:p>
         </w:tc>
         <w:tc>
@@ -14870,13 +16639,23 @@
           </w:tcPr>
           <w:p>
             <w:pPr>
-              <w:rPr>
-                <w:rFonts w:ascii="TH SarabunPSK" w:hAnsi="TH SarabunPSK" w:cs="TH SarabunPSK"/>
-                <w:sz w:val="32"/>
-                <w:szCs w:val="32"/>
-                <w:lang w:bidi="th-TH"/>
-              </w:rPr>
-            </w:pPr>
+              <w:jc w:val="center"/>
+              <w:rPr>
+                <w:rFonts w:ascii="TH SarabunPSK" w:hAnsi="TH SarabunPSK" w:cs="TH SarabunPSK"/>
+                <w:sz w:val="32"/>
+                <w:szCs w:val="32"/>
+                <w:lang w:bidi="th-TH"/>
+              </w:rPr>
+            </w:pPr>
+            <w:r>
+              <w:rPr>
+                <w:rFonts w:ascii="TH SarabunPSK" w:hAnsi="TH SarabunPSK" w:cs="TH SarabunPSK"/>
+                <w:sz w:val="32"/>
+                <w:szCs w:val="32"/>
+                <w:lang w:bidi="th-TH"/>
+              </w:rPr>
+              <w:t>0</w:t>
+            </w:r>
           </w:p>
         </w:tc>
         <w:tc>
@@ -17422,7 +19201,6 @@
   <w:style w:type="character" w:default="1" w:styleId="DefaultParagraphFont">
     <w:name w:val="Default Paragraph Font"/>
     <w:uiPriority w:val="1"/>
-    <w:semiHidden/>
     <w:unhideWhenUsed/>
   </w:style>
   <w:style w:type="table" w:default="1" w:styleId="TableNormal">
@@ -17529,6 +19307,19 @@
     <w:rPr>
       <w:color w:val="0563C1" w:themeColor="hyperlink"/>
       <w:u w:val="single"/>
+    </w:rPr>
+  </w:style>
+  <w:style w:type="paragraph" w:styleId="NormalWeb">
+    <w:name w:val="Normal (Web)"/>
+    <w:basedOn w:val="Normal"/>
+    <w:uiPriority w:val="99"/>
+    <w:semiHidden/>
+    <w:unhideWhenUsed/>
+    <w:rsid w:val="00AE2280"/>
+    <w:rPr>
+      <w:rFonts w:ascii="Times New Roman" w:hAnsi="Times New Roman" w:cs="Times New Roman"/>
+      <w:sz w:val="24"/>
+      <w:szCs w:val="24"/>
     </w:rPr>
   </w:style>
 </w:styles>

</xml_diff>